<commit_message>
added logs to Proof of work
</commit_message>
<xml_diff>
--- a/WalrusAssignment.docx
+++ b/WalrusAssignment.docx
@@ -27,8 +27,21 @@
           <w:numId w:val="2"/>
         </w:numPr>
       </w:pPr>
-      <w:r>
-        <w:t>serviceRouge – Dropwizard Java 11+</w:t>
+      <w:proofErr w:type="spellStart"/>
+      <w:r>
+        <w:t>serviceRouge</w:t>
+      </w:r>
+      <w:proofErr w:type="spellEnd"/>
+      <w:r>
+        <w:t xml:space="preserve"> – </w:t>
+      </w:r>
+      <w:proofErr w:type="spellStart"/>
+      <w:r>
+        <w:t>Dropwizard</w:t>
+      </w:r>
+      <w:proofErr w:type="spellEnd"/>
+      <w:r>
+        <w:t xml:space="preserve"> Java 11+</w:t>
       </w:r>
     </w:p>
     <w:p>
@@ -39,8 +52,13 @@
           <w:numId w:val="2"/>
         </w:numPr>
       </w:pPr>
-      <w:r>
-        <w:t xml:space="preserve">Serviceundererred – Spring Boot Java 11+ </w:t>
+      <w:proofErr w:type="spellStart"/>
+      <w:r>
+        <w:t>Serviceundererred</w:t>
+      </w:r>
+      <w:proofErr w:type="spellEnd"/>
+      <w:r>
+        <w:t xml:space="preserve"> – Spring Boot Java 11+ </w:t>
       </w:r>
     </w:p>
     <w:p>
@@ -52,7 +70,15 @@
         </w:numPr>
       </w:pPr>
       <w:r>
-        <w:t xml:space="preserve">The repo contains two microservices </w:t>
+        <w:t xml:space="preserve">The repo contains two </w:t>
+      </w:r>
+      <w:proofErr w:type="spellStart"/>
+      <w:r>
+        <w:t>microservices</w:t>
+      </w:r>
+      <w:proofErr w:type="spellEnd"/>
+      <w:r>
+        <w:t xml:space="preserve"> </w:t>
       </w:r>
     </w:p>
     <w:p>
@@ -63,8 +89,23 @@
           <w:numId w:val="2"/>
         </w:numPr>
       </w:pPr>
-      <w:r>
-        <w:t xml:space="preserve">serviceRouge – this is a highly unreliable and unavailable server. To mimic the unavailability the modules is configured in such a way that once the API call is made it will return with 504 Gateway Timeout with 2 sec delay. And continue to do the same until the minute value on the server changes. </w:t>
+      <w:proofErr w:type="spellStart"/>
+      <w:proofErr w:type="gramStart"/>
+      <w:r>
+        <w:t>serviceRouge</w:t>
+      </w:r>
+      <w:proofErr w:type="spellEnd"/>
+      <w:proofErr w:type="gramEnd"/>
+      <w:r>
+        <w:t xml:space="preserve"> – this is a highly unreliable and unavailable server. To mimic the unavailability the </w:t>
+      </w:r>
+      <w:proofErr w:type="gramStart"/>
+      <w:r>
+        <w:t>modules is</w:t>
+      </w:r>
+      <w:proofErr w:type="gramEnd"/>
+      <w:r>
+        <w:t xml:space="preserve"> configured in such a way that once the API call is made it will return with 504 Gateway Timeout with 2 sec delay. And continue to do the same until the minute value on the server changes. </w:t>
       </w:r>
     </w:p>
     <w:p>
@@ -72,8 +113,18 @@
         <w:pStyle w:val="ListParagraph"/>
         <w:ind w:left="2160"/>
       </w:pPr>
-      <w:r>
-        <w:t>Eg. If first API call is made at 11:30am then all API calls made before 11:31 will return with 504 Gateway Timeout and after that the first API call on or after 11:31 will return with 202 Hello from server and for the next call again 504 until minute value changes.</w:t>
+      <w:proofErr w:type="spellStart"/>
+      <w:proofErr w:type="gramStart"/>
+      <w:r>
+        <w:t>Eg</w:t>
+      </w:r>
+      <w:proofErr w:type="spellEnd"/>
+      <w:r>
+        <w:t>.</w:t>
+      </w:r>
+      <w:proofErr w:type="gramEnd"/>
+      <w:r>
+        <w:t xml:space="preserve"> If first API call is made at 11:30am then all API calls made before 11:31 will return with 504 Gateway Timeout and after that the first API call on or after 11:31 will return with 202 Hello from server and for the next call again 504 until minute value changes.</w:t>
       </w:r>
     </w:p>
     <w:p>
@@ -84,8 +135,37 @@
           <w:numId w:val="2"/>
         </w:numPr>
       </w:pPr>
-      <w:r>
-        <w:t>Seviceundererred – a microservice to interact with serviceRouge and make exponential backoff and after every retry it updates the client.</w:t>
+      <w:proofErr w:type="spellStart"/>
+      <w:r>
+        <w:t>Seviceundererred</w:t>
+      </w:r>
+      <w:proofErr w:type="spellEnd"/>
+      <w:r>
+        <w:t xml:space="preserve"> – a </w:t>
+      </w:r>
+      <w:proofErr w:type="spellStart"/>
+      <w:r>
+        <w:t>microservice</w:t>
+      </w:r>
+      <w:proofErr w:type="spellEnd"/>
+      <w:r>
+        <w:t xml:space="preserve"> to interact with </w:t>
+      </w:r>
+      <w:proofErr w:type="spellStart"/>
+      <w:r>
+        <w:t>serviceRouge</w:t>
+      </w:r>
+      <w:proofErr w:type="spellEnd"/>
+      <w:r>
+        <w:t xml:space="preserve"> and make exponential </w:t>
+      </w:r>
+      <w:proofErr w:type="spellStart"/>
+      <w:r>
+        <w:t>backoff</w:t>
+      </w:r>
+      <w:proofErr w:type="spellEnd"/>
+      <w:r>
+        <w:t xml:space="preserve"> and after every retry it updates the client.</w:t>
       </w:r>
     </w:p>
     <w:p>
@@ -108,7 +188,15 @@
         <w:ind w:left="1440"/>
       </w:pPr>
       <w:r>
-        <w:t xml:space="preserve">The module uses exponential backoff with time delay with </w:t>
+        <w:t xml:space="preserve">The module uses exponential </w:t>
+      </w:r>
+      <w:proofErr w:type="spellStart"/>
+      <w:r>
+        <w:t>backoff</w:t>
+      </w:r>
+      <w:proofErr w:type="spellEnd"/>
+      <w:r>
+        <w:t xml:space="preserve"> with time delay with </w:t>
       </w:r>
     </w:p>
     <w:p>
@@ -120,7 +208,32 @@
       </w:r>
       <w:r>
         <w:tab/>
-        <w:t xml:space="preserve">timeDelay= defaultTime * factor^(attemptCount) + Random(constant) </w:t>
+      </w:r>
+      <w:proofErr w:type="spellStart"/>
+      <w:proofErr w:type="gramStart"/>
+      <w:r>
+        <w:t>timeDelay</w:t>
+      </w:r>
+      <w:proofErr w:type="spellEnd"/>
+      <w:proofErr w:type="gramEnd"/>
+      <w:r>
+        <w:t xml:space="preserve">= </w:t>
+      </w:r>
+      <w:proofErr w:type="spellStart"/>
+      <w:r>
+        <w:t>defaultTime</w:t>
+      </w:r>
+      <w:proofErr w:type="spellEnd"/>
+      <w:r>
+        <w:t xml:space="preserve"> * factor^(</w:t>
+      </w:r>
+      <w:proofErr w:type="spellStart"/>
+      <w:r>
+        <w:t>attemptCount</w:t>
+      </w:r>
+      <w:proofErr w:type="spellEnd"/>
+      <w:r>
+        <w:t xml:space="preserve">) + Random(constant) </w:t>
       </w:r>
     </w:p>
     <w:p>
@@ -129,7 +242,14 @@
       </w:r>
       <w:r>
         <w:tab/>
-        <w:t>the system is configured with values as</w:t>
+      </w:r>
+      <w:proofErr w:type="gramStart"/>
+      <w:r>
+        <w:t>the</w:t>
+      </w:r>
+      <w:proofErr w:type="gramEnd"/>
+      <w:r>
+        <w:t xml:space="preserve"> system is configured with values as</w:t>
       </w:r>
     </w:p>
     <w:p>
@@ -140,8 +260,13 @@
           <w:numId w:val="4"/>
         </w:numPr>
       </w:pPr>
-      <w:r>
-        <w:t>DefaultTime=1000ms</w:t>
+      <w:proofErr w:type="spellStart"/>
+      <w:r>
+        <w:t>DefaultTime</w:t>
+      </w:r>
+      <w:proofErr w:type="spellEnd"/>
+      <w:r>
+        <w:t>=1000ms</w:t>
       </w:r>
     </w:p>
     <w:p>
@@ -164,8 +289,13 @@
           <w:numId w:val="4"/>
         </w:numPr>
       </w:pPr>
-      <w:r>
-        <w:t>AttemptCount= attempt count till 5 attempts at max</w:t>
+      <w:proofErr w:type="spellStart"/>
+      <w:r>
+        <w:t>AttemptCount</w:t>
+      </w:r>
+      <w:proofErr w:type="spellEnd"/>
+      <w:r>
+        <w:t>= attempt count till 5 attempts at max</w:t>
       </w:r>
     </w:p>
     <w:p>
@@ -185,10 +315,44 @@
         <w:ind w:left="1440"/>
       </w:pPr>
       <w:r>
-        <w:t>This allows system to make api call with exponential delay of 1s, 2s, 4s, 8s, 16s, 32s as we have configured serviceRouge to give success response atle</w:t>
-      </w:r>
-      <w:r>
-        <w:t>ast one in 60s so there will always a successful result. But if you reduce the max retrycount to 2 then after 2</w:t>
+        <w:t xml:space="preserve">This allows system to make </w:t>
+      </w:r>
+      <w:proofErr w:type="spellStart"/>
+      <w:proofErr w:type="gramStart"/>
+      <w:r>
+        <w:t>api</w:t>
+      </w:r>
+      <w:proofErr w:type="spellEnd"/>
+      <w:proofErr w:type="gramEnd"/>
+      <w:r>
+        <w:t xml:space="preserve"> call with exponential delay of 1s, 2s, 4s, 8s, 16s, 32s as we have configured </w:t>
+      </w:r>
+      <w:proofErr w:type="spellStart"/>
+      <w:r>
+        <w:t>serviceRouge</w:t>
+      </w:r>
+      <w:proofErr w:type="spellEnd"/>
+      <w:r>
+        <w:t xml:space="preserve"> to give success response </w:t>
+      </w:r>
+      <w:proofErr w:type="spellStart"/>
+      <w:r>
+        <w:t>atle</w:t>
+      </w:r>
+      <w:r>
+        <w:t>ast</w:t>
+      </w:r>
+      <w:proofErr w:type="spellEnd"/>
+      <w:r>
+        <w:t xml:space="preserve"> one in 60s so there will always a successful result. But if you reduce the max </w:t>
+      </w:r>
+      <w:proofErr w:type="spellStart"/>
+      <w:r>
+        <w:t>retrycount</w:t>
+      </w:r>
+      <w:proofErr w:type="spellEnd"/>
+      <w:r>
+        <w:t xml:space="preserve"> to 2 then after 2</w:t>
       </w:r>
       <w:r>
         <w:rPr>
@@ -201,12 +365,3085 @@
       </w:r>
     </w:p>
     <w:p>
-      <w:pPr>
-        <w:pStyle w:val="ListParagraph"/>
-        <w:ind w:left="1440"/>
-      </w:pPr>
+      <w:r>
+        <w:t>Proof Of work –</w:t>
+      </w:r>
+    </w:p>
+    <w:p>
+      <w:proofErr w:type="gramStart"/>
+      <w:r>
+        <w:t xml:space="preserve">Time Delay </w:t>
+      </w:r>
+      <w:proofErr w:type="spellStart"/>
+      <w:r>
+        <w:t>Formual</w:t>
+      </w:r>
+      <w:proofErr w:type="spellEnd"/>
+      <w:r>
+        <w:t>.</w:t>
+      </w:r>
+      <w:proofErr w:type="gramEnd"/>
+      <w:r>
+        <w:t xml:space="preserve"> </w:t>
+      </w:r>
+    </w:p>
+    <w:p>
+      <w:r>
+        <w:tab/>
+      </w:r>
+      <w:proofErr w:type="spellStart"/>
+      <w:proofErr w:type="gramStart"/>
+      <w:r>
+        <w:t>timeDelay</w:t>
+      </w:r>
+      <w:proofErr w:type="spellEnd"/>
+      <w:proofErr w:type="gramEnd"/>
+      <w:r>
+        <w:t xml:space="preserve">= </w:t>
+      </w:r>
+      <w:proofErr w:type="spellStart"/>
+      <w:r>
+        <w:t>defaultTime</w:t>
+      </w:r>
+      <w:proofErr w:type="spellEnd"/>
+      <w:r>
+        <w:t xml:space="preserve"> * factor^(</w:t>
+      </w:r>
+      <w:proofErr w:type="spellStart"/>
+      <w:r>
+        <w:t>attemptCount</w:t>
+      </w:r>
+      <w:proofErr w:type="spellEnd"/>
+      <w:r>
+        <w:t>) + Random(constant)</w:t>
+      </w:r>
+    </w:p>
+    <w:p>
+      <w:r>
+        <w:t>Logs</w:t>
+      </w:r>
+    </w:p>
+    <w:p>
+      <w:pPr>
+        <w:pStyle w:val="HTMLPreformatted"/>
+        <w:shd w:val="clear" w:color="auto" w:fill="2B2B2B"/>
+        <w:rPr>
+          <w:rFonts w:ascii="Consolas" w:hAnsi="Consolas"/>
+          <w:color w:val="A9B7C6"/>
+        </w:rPr>
+      </w:pPr>
+      <w:r>
+        <w:rPr>
+          <w:rFonts w:ascii="Consolas" w:hAnsi="Consolas"/>
+          <w:color w:val="A9B7C6"/>
+        </w:rPr>
+        <w:t>[</w:t>
+      </w:r>
+      <w:r>
+        <w:rPr>
+          <w:rFonts w:ascii="Consolas" w:hAnsi="Consolas"/>
+          <w:color w:val="808080"/>
+        </w:rPr>
+        <w:t>2021-03-23T12:28:06.006Z</w:t>
+      </w:r>
+      <w:r>
+        <w:rPr>
+          <w:rFonts w:ascii="Consolas" w:hAnsi="Consolas"/>
+          <w:color w:val="A9B7C6"/>
+        </w:rPr>
+        <w:t>] [</w:t>
+      </w:r>
+      <w:proofErr w:type="spellStart"/>
+      <w:r>
+        <w:rPr>
+          <w:rFonts w:ascii="Consolas" w:hAnsi="Consolas"/>
+          <w:i/>
+          <w:iCs/>
+          <w:color w:val="9876AA"/>
+        </w:rPr>
+        <w:t>com.walrus.serviceundererred.api.RequestResponse</w:t>
+      </w:r>
+      <w:proofErr w:type="spellEnd"/>
+      <w:r>
+        <w:rPr>
+          <w:rFonts w:ascii="Consolas" w:hAnsi="Consolas"/>
+          <w:color w:val="A9B7C6"/>
+        </w:rPr>
+        <w:t>] [clientInboundChannel-</w:t>
+      </w:r>
+      <w:r>
+        <w:rPr>
+          <w:rFonts w:ascii="Consolas" w:hAnsi="Consolas"/>
+          <w:i/>
+          <w:iCs/>
+          <w:color w:val="9876AA"/>
+        </w:rPr>
+        <w:t>10</w:t>
+      </w:r>
+      <w:r>
+        <w:rPr>
+          <w:rFonts w:ascii="Consolas" w:hAnsi="Consolas"/>
+          <w:color w:val="FFFFFF" w:themeColor="background1"/>
+        </w:rPr>
+        <w:t xml:space="preserve">] </w:t>
+      </w:r>
+      <w:r>
+        <w:rPr>
+          <w:rFonts w:ascii="Consolas" w:hAnsi="Consolas"/>
+          <w:color w:val="FFFFFF" w:themeColor="background1"/>
+          <w:highlight w:val="magenta"/>
+        </w:rPr>
+        <w:t>[</w:t>
+      </w:r>
+      <w:r>
+        <w:rPr>
+          <w:rFonts w:ascii="Consolas" w:hAnsi="Consolas"/>
+          <w:i/>
+          <w:iCs/>
+          <w:color w:val="FFFFFF" w:themeColor="background1"/>
+          <w:highlight w:val="magenta"/>
+        </w:rPr>
+        <w:t>24</w:t>
+      </w:r>
+      <w:r>
+        <w:rPr>
+          <w:rFonts w:ascii="Consolas" w:hAnsi="Consolas"/>
+          <w:color w:val="FFFFFF" w:themeColor="background1"/>
+          <w:highlight w:val="magenta"/>
+        </w:rPr>
+        <w:t>] [</w:t>
+      </w:r>
+      <w:r>
+        <w:rPr>
+          <w:rFonts w:ascii="Consolas" w:hAnsi="Consolas"/>
+          <w:color w:val="FFFFFF" w:themeColor="background1"/>
+          <w:highlight w:val="magenta"/>
+          <w:shd w:val="clear" w:color="auto" w:fill="294436"/>
+        </w:rPr>
+        <w:t>INFO</w:t>
+      </w:r>
+      <w:r>
+        <w:rPr>
+          <w:rFonts w:ascii="Consolas" w:hAnsi="Consolas"/>
+          <w:color w:val="FFFFFF" w:themeColor="background1"/>
+          <w:highlight w:val="magenta"/>
+        </w:rPr>
+        <w:t xml:space="preserve"> ] </w:t>
+      </w:r>
+      <w:proofErr w:type="spellStart"/>
+      <w:r>
+        <w:rPr>
+          <w:rFonts w:ascii="Consolas" w:hAnsi="Consolas"/>
+          <w:color w:val="FFFFFF" w:themeColor="background1"/>
+          <w:highlight w:val="magenta"/>
+        </w:rPr>
+        <w:t>Recieved</w:t>
+      </w:r>
+      <w:proofErr w:type="spellEnd"/>
+      <w:r>
+        <w:rPr>
+          <w:rFonts w:ascii="Consolas" w:hAnsi="Consolas"/>
+          <w:color w:val="FFFFFF" w:themeColor="background1"/>
+          <w:highlight w:val="magenta"/>
+        </w:rPr>
+        <w:t xml:space="preserve"> request to start API Call</w:t>
+      </w:r>
+      <w:r>
+        <w:rPr>
+          <w:rFonts w:ascii="Consolas" w:hAnsi="Consolas"/>
+          <w:color w:val="FFFFFF" w:themeColor="background1"/>
+        </w:rPr>
+        <w:br/>
+      </w:r>
+      <w:r>
+        <w:rPr>
+          <w:rFonts w:ascii="Consolas" w:hAnsi="Consolas"/>
+          <w:color w:val="A9B7C6"/>
+        </w:rPr>
+        <w:t>[</w:t>
+      </w:r>
+      <w:r>
+        <w:rPr>
+          <w:rFonts w:ascii="Consolas" w:hAnsi="Consolas"/>
+          <w:color w:val="808080"/>
+        </w:rPr>
+        <w:t>2021-03-23T12:28:08.008Z</w:t>
+      </w:r>
+      <w:r>
+        <w:rPr>
+          <w:rFonts w:ascii="Consolas" w:hAnsi="Consolas"/>
+          <w:color w:val="A9B7C6"/>
+        </w:rPr>
+        <w:t>] [</w:t>
+      </w:r>
+      <w:proofErr w:type="spellStart"/>
+      <w:r>
+        <w:rPr>
+          <w:rFonts w:ascii="Consolas" w:hAnsi="Consolas"/>
+          <w:i/>
+          <w:iCs/>
+          <w:color w:val="9876AA"/>
+        </w:rPr>
+        <w:t>com.walrus.serviceundererred.configuartion.BackendAPICall</w:t>
+      </w:r>
+      <w:proofErr w:type="spellEnd"/>
+      <w:r>
+        <w:rPr>
+          <w:rFonts w:ascii="Consolas" w:hAnsi="Consolas"/>
+          <w:color w:val="A9B7C6"/>
+        </w:rPr>
+        <w:t>] [clientInboundChannel-</w:t>
+      </w:r>
+      <w:r>
+        <w:rPr>
+          <w:rFonts w:ascii="Consolas" w:hAnsi="Consolas"/>
+          <w:i/>
+          <w:iCs/>
+          <w:color w:val="9876AA"/>
+        </w:rPr>
+        <w:t>10</w:t>
+      </w:r>
+      <w:r>
+        <w:rPr>
+          <w:rFonts w:ascii="Consolas" w:hAnsi="Consolas"/>
+          <w:color w:val="A9B7C6"/>
+        </w:rPr>
+        <w:t>] [</w:t>
+      </w:r>
+      <w:r>
+        <w:rPr>
+          <w:rFonts w:ascii="Consolas" w:hAnsi="Consolas"/>
+          <w:i/>
+          <w:iCs/>
+          <w:color w:val="9876AA"/>
+        </w:rPr>
+        <w:t>102</w:t>
+      </w:r>
+      <w:r>
+        <w:rPr>
+          <w:rFonts w:ascii="Consolas" w:hAnsi="Consolas"/>
+          <w:color w:val="A9B7C6"/>
+        </w:rPr>
+        <w:t xml:space="preserve">] </w:t>
+      </w:r>
+      <w:r>
+        <w:rPr>
+          <w:rFonts w:ascii="Consolas" w:hAnsi="Consolas"/>
+          <w:color w:val="A9B7C6"/>
+          <w:highlight w:val="red"/>
+        </w:rPr>
+        <w:t>[</w:t>
+      </w:r>
+      <w:r>
+        <w:rPr>
+          <w:rFonts w:ascii="Consolas" w:hAnsi="Consolas"/>
+          <w:color w:val="A9B7C6"/>
+          <w:highlight w:val="red"/>
+          <w:shd w:val="clear" w:color="auto" w:fill="484A4A"/>
+        </w:rPr>
+        <w:t>WARN</w:t>
+      </w:r>
+      <w:r>
+        <w:rPr>
+          <w:rFonts w:ascii="Consolas" w:hAnsi="Consolas"/>
+          <w:color w:val="A9B7C6"/>
+          <w:highlight w:val="red"/>
+        </w:rPr>
+        <w:t xml:space="preserve"> ] API Call responded with </w:t>
+      </w:r>
+      <w:r>
+        <w:rPr>
+          <w:rFonts w:ascii="Consolas" w:hAnsi="Consolas"/>
+          <w:i/>
+          <w:iCs/>
+          <w:color w:val="9876AA"/>
+          <w:highlight w:val="red"/>
+        </w:rPr>
+        <w:t>504</w:t>
+      </w:r>
+      <w:r>
+        <w:rPr>
+          <w:rFonts w:ascii="Consolas" w:hAnsi="Consolas"/>
+          <w:i/>
+          <w:iCs/>
+          <w:color w:val="9876AA"/>
+        </w:rPr>
+        <w:br/>
+      </w:r>
+      <w:r>
+        <w:rPr>
+          <w:rFonts w:ascii="Consolas" w:hAnsi="Consolas"/>
+          <w:color w:val="A9B7C6"/>
+        </w:rPr>
+        <w:t>[</w:t>
+      </w:r>
+      <w:r>
+        <w:rPr>
+          <w:rFonts w:ascii="Consolas" w:hAnsi="Consolas"/>
+          <w:color w:val="808080"/>
+        </w:rPr>
+        <w:t>2021-03-23T12:28:08.008Z</w:t>
+      </w:r>
+      <w:r>
+        <w:rPr>
+          <w:rFonts w:ascii="Consolas" w:hAnsi="Consolas"/>
+          <w:color w:val="A9B7C6"/>
+        </w:rPr>
+        <w:t>] [</w:t>
+      </w:r>
+      <w:proofErr w:type="spellStart"/>
+      <w:r>
+        <w:rPr>
+          <w:rFonts w:ascii="Consolas" w:hAnsi="Consolas"/>
+          <w:i/>
+          <w:iCs/>
+          <w:color w:val="9876AA"/>
+        </w:rPr>
+        <w:t>com.walrus.serviceundererred.configuartion.BackendAPICall</w:t>
+      </w:r>
+      <w:proofErr w:type="spellEnd"/>
+      <w:r>
+        <w:rPr>
+          <w:rFonts w:ascii="Consolas" w:hAnsi="Consolas"/>
+          <w:color w:val="A9B7C6"/>
+        </w:rPr>
+        <w:t>] [clientInboundChannel-</w:t>
+      </w:r>
+      <w:r>
+        <w:rPr>
+          <w:rFonts w:ascii="Consolas" w:hAnsi="Consolas"/>
+          <w:i/>
+          <w:iCs/>
+          <w:color w:val="9876AA"/>
+        </w:rPr>
+        <w:lastRenderedPageBreak/>
+        <w:t>10</w:t>
+      </w:r>
+      <w:r>
+        <w:rPr>
+          <w:rFonts w:ascii="Consolas" w:hAnsi="Consolas"/>
+          <w:color w:val="A9B7C6"/>
+        </w:rPr>
+        <w:t>] [</w:t>
+      </w:r>
+      <w:r>
+        <w:rPr>
+          <w:rFonts w:ascii="Consolas" w:hAnsi="Consolas"/>
+          <w:i/>
+          <w:iCs/>
+          <w:color w:val="9876AA"/>
+        </w:rPr>
+        <w:t>66</w:t>
+      </w:r>
+      <w:r>
+        <w:rPr>
+          <w:rFonts w:ascii="Consolas" w:hAnsi="Consolas"/>
+          <w:color w:val="A9B7C6"/>
+        </w:rPr>
+        <w:t>] [</w:t>
+      </w:r>
+      <w:r>
+        <w:rPr>
+          <w:rFonts w:ascii="Consolas" w:hAnsi="Consolas"/>
+          <w:color w:val="A9B7C6"/>
+          <w:shd w:val="clear" w:color="auto" w:fill="294436"/>
+        </w:rPr>
+        <w:t>INFO</w:t>
+      </w:r>
+      <w:r>
+        <w:rPr>
+          <w:rFonts w:ascii="Consolas" w:hAnsi="Consolas"/>
+          <w:color w:val="A9B7C6"/>
+        </w:rPr>
+        <w:t xml:space="preserve"> ] Retrying</w:t>
+      </w:r>
+      <w:r>
+        <w:rPr>
+          <w:rFonts w:ascii="Consolas" w:hAnsi="Consolas"/>
+          <w:color w:val="A9B7C6"/>
+        </w:rPr>
+        <w:br/>
+        <w:t>[</w:t>
+      </w:r>
+      <w:r>
+        <w:rPr>
+          <w:rFonts w:ascii="Consolas" w:hAnsi="Consolas"/>
+          <w:color w:val="808080"/>
+        </w:rPr>
+        <w:t>2021-03-23T12:28:08.008Z</w:t>
+      </w:r>
+      <w:r>
+        <w:rPr>
+          <w:rFonts w:ascii="Consolas" w:hAnsi="Consolas"/>
+          <w:color w:val="A9B7C6"/>
+        </w:rPr>
+        <w:t>] [</w:t>
+      </w:r>
+      <w:proofErr w:type="spellStart"/>
+      <w:r>
+        <w:rPr>
+          <w:rFonts w:ascii="Consolas" w:hAnsi="Consolas"/>
+          <w:i/>
+          <w:iCs/>
+          <w:color w:val="9876AA"/>
+        </w:rPr>
+        <w:t>com.walrus.serviceundererred.configuartion.ExponentialBackoff</w:t>
+      </w:r>
+      <w:proofErr w:type="spellEnd"/>
+      <w:r>
+        <w:rPr>
+          <w:rFonts w:ascii="Consolas" w:hAnsi="Consolas"/>
+          <w:color w:val="A9B7C6"/>
+        </w:rPr>
+        <w:t>] [clientInboundChannel-</w:t>
+      </w:r>
+      <w:r>
+        <w:rPr>
+          <w:rFonts w:ascii="Consolas" w:hAnsi="Consolas"/>
+          <w:i/>
+          <w:iCs/>
+          <w:color w:val="9876AA"/>
+        </w:rPr>
+        <w:t>10</w:t>
+      </w:r>
+      <w:r>
+        <w:rPr>
+          <w:rFonts w:ascii="Consolas" w:hAnsi="Consolas"/>
+          <w:color w:val="A9B7C6"/>
+        </w:rPr>
+        <w:t>] [</w:t>
+      </w:r>
+      <w:r>
+        <w:rPr>
+          <w:rFonts w:ascii="Consolas" w:hAnsi="Consolas"/>
+          <w:i/>
+          <w:iCs/>
+          <w:color w:val="9876AA"/>
+        </w:rPr>
+        <w:t>73</w:t>
+      </w:r>
+      <w:r>
+        <w:rPr>
+          <w:rFonts w:ascii="Consolas" w:hAnsi="Consolas"/>
+          <w:color w:val="A9B7C6"/>
+        </w:rPr>
+        <w:t>] [</w:t>
+      </w:r>
+      <w:r>
+        <w:rPr>
+          <w:rFonts w:ascii="Consolas" w:hAnsi="Consolas"/>
+          <w:color w:val="A9B7C6"/>
+          <w:shd w:val="clear" w:color="auto" w:fill="294436"/>
+        </w:rPr>
+        <w:t>INFO</w:t>
+      </w:r>
+      <w:r>
+        <w:rPr>
+          <w:rFonts w:ascii="Consolas" w:hAnsi="Consolas"/>
+          <w:color w:val="A9B7C6"/>
+        </w:rPr>
+        <w:t xml:space="preserve"> ] waiting for </w:t>
+      </w:r>
+      <w:r>
+        <w:rPr>
+          <w:rFonts w:ascii="Consolas" w:hAnsi="Consolas"/>
+          <w:i/>
+          <w:iCs/>
+          <w:color w:val="9876AA"/>
+          <w:highlight w:val="green"/>
+        </w:rPr>
+        <w:t>1000</w:t>
+      </w:r>
+      <w:r>
+        <w:rPr>
+          <w:rFonts w:ascii="Consolas" w:hAnsi="Consolas"/>
+          <w:i/>
+          <w:iCs/>
+          <w:color w:val="9876AA"/>
+        </w:rPr>
+        <w:br/>
+      </w:r>
+      <w:r>
+        <w:rPr>
+          <w:rFonts w:ascii="Consolas" w:hAnsi="Consolas"/>
+          <w:color w:val="A9B7C6"/>
+        </w:rPr>
+        <w:t>[</w:t>
+      </w:r>
+      <w:r>
+        <w:rPr>
+          <w:rFonts w:ascii="Consolas" w:hAnsi="Consolas"/>
+          <w:color w:val="808080"/>
+        </w:rPr>
+        <w:t>2021-03-23T12:28:09.009Z</w:t>
+      </w:r>
+      <w:r>
+        <w:rPr>
+          <w:rFonts w:ascii="Consolas" w:hAnsi="Consolas"/>
+          <w:color w:val="A9B7C6"/>
+        </w:rPr>
+        <w:t>] [</w:t>
+      </w:r>
+      <w:proofErr w:type="spellStart"/>
+      <w:r>
+        <w:rPr>
+          <w:rFonts w:ascii="Consolas" w:hAnsi="Consolas"/>
+          <w:i/>
+          <w:iCs/>
+          <w:color w:val="9876AA"/>
+        </w:rPr>
+        <w:t>com.walrus.serviceundererred.configuartion.ExponentialBackoff</w:t>
+      </w:r>
+      <w:proofErr w:type="spellEnd"/>
+      <w:r>
+        <w:rPr>
+          <w:rFonts w:ascii="Consolas" w:hAnsi="Consolas"/>
+          <w:color w:val="A9B7C6"/>
+        </w:rPr>
+        <w:t>] [clientInboundChannel-</w:t>
+      </w:r>
+      <w:r>
+        <w:rPr>
+          <w:rFonts w:ascii="Consolas" w:hAnsi="Consolas"/>
+          <w:i/>
+          <w:iCs/>
+          <w:color w:val="9876AA"/>
+        </w:rPr>
+        <w:t>10</w:t>
+      </w:r>
+      <w:r>
+        <w:rPr>
+          <w:rFonts w:ascii="Consolas" w:hAnsi="Consolas"/>
+          <w:color w:val="A9B7C6"/>
+        </w:rPr>
+        <w:t>] [</w:t>
+      </w:r>
+      <w:r>
+        <w:rPr>
+          <w:rFonts w:ascii="Consolas" w:hAnsi="Consolas"/>
+          <w:i/>
+          <w:iCs/>
+          <w:color w:val="9876AA"/>
+        </w:rPr>
+        <w:t>65</w:t>
+      </w:r>
+      <w:r>
+        <w:rPr>
+          <w:rFonts w:ascii="Consolas" w:hAnsi="Consolas"/>
+          <w:color w:val="A9B7C6"/>
+        </w:rPr>
+        <w:t>] [</w:t>
+      </w:r>
+      <w:r>
+        <w:rPr>
+          <w:rFonts w:ascii="Consolas" w:hAnsi="Consolas"/>
+          <w:color w:val="A9B7C6"/>
+          <w:shd w:val="clear" w:color="auto" w:fill="294436"/>
+        </w:rPr>
+        <w:t>INFO</w:t>
+      </w:r>
+      <w:r>
+        <w:rPr>
+          <w:rFonts w:ascii="Consolas" w:hAnsi="Consolas"/>
+          <w:color w:val="A9B7C6"/>
+        </w:rPr>
+        <w:t xml:space="preserve"> ] new time to wait </w:t>
+      </w:r>
+      <w:r>
+        <w:rPr>
+          <w:rFonts w:ascii="Consolas" w:hAnsi="Consolas"/>
+          <w:i/>
+          <w:iCs/>
+          <w:color w:val="9876AA"/>
+        </w:rPr>
+        <w:t>2998</w:t>
+      </w:r>
+      <w:r>
+        <w:rPr>
+          <w:rFonts w:ascii="Consolas" w:hAnsi="Consolas"/>
+          <w:i/>
+          <w:iCs/>
+          <w:color w:val="9876AA"/>
+        </w:rPr>
+        <w:br/>
+      </w:r>
+      <w:r>
+        <w:rPr>
+          <w:rFonts w:ascii="Consolas" w:hAnsi="Consolas"/>
+          <w:color w:val="A9B7C6"/>
+        </w:rPr>
+        <w:t>[</w:t>
+      </w:r>
+      <w:r>
+        <w:rPr>
+          <w:rFonts w:ascii="Consolas" w:hAnsi="Consolas"/>
+          <w:color w:val="808080"/>
+        </w:rPr>
+        <w:t>2021-03-23T12:28:11.011Z</w:t>
+      </w:r>
+      <w:r>
+        <w:rPr>
+          <w:rFonts w:ascii="Consolas" w:hAnsi="Consolas"/>
+          <w:color w:val="A9B7C6"/>
+        </w:rPr>
+        <w:t>] [</w:t>
+      </w:r>
+      <w:proofErr w:type="spellStart"/>
+      <w:r>
+        <w:rPr>
+          <w:rFonts w:ascii="Consolas" w:hAnsi="Consolas"/>
+          <w:i/>
+          <w:iCs/>
+          <w:color w:val="9876AA"/>
+        </w:rPr>
+        <w:t>com.walrus.serviceundererred.configuartion.BackendAPICall</w:t>
+      </w:r>
+      <w:proofErr w:type="spellEnd"/>
+      <w:r>
+        <w:rPr>
+          <w:rFonts w:ascii="Consolas" w:hAnsi="Consolas"/>
+          <w:color w:val="A9B7C6"/>
+        </w:rPr>
+        <w:t>] [clientInboundChannel-</w:t>
+      </w:r>
+      <w:r>
+        <w:rPr>
+          <w:rFonts w:ascii="Consolas" w:hAnsi="Consolas"/>
+          <w:i/>
+          <w:iCs/>
+          <w:color w:val="9876AA"/>
+        </w:rPr>
+        <w:t>10</w:t>
+      </w:r>
+      <w:r>
+        <w:rPr>
+          <w:rFonts w:ascii="Consolas" w:hAnsi="Consolas"/>
+          <w:color w:val="A9B7C6"/>
+        </w:rPr>
+        <w:t>] [</w:t>
+      </w:r>
+      <w:r>
+        <w:rPr>
+          <w:rFonts w:ascii="Consolas" w:hAnsi="Consolas"/>
+          <w:i/>
+          <w:iCs/>
+          <w:color w:val="9876AA"/>
+        </w:rPr>
+        <w:t>102</w:t>
+      </w:r>
+      <w:r>
+        <w:rPr>
+          <w:rFonts w:ascii="Consolas" w:hAnsi="Consolas"/>
+          <w:color w:val="A9B7C6"/>
+        </w:rPr>
+        <w:t xml:space="preserve">] </w:t>
+      </w:r>
+      <w:r>
+        <w:rPr>
+          <w:rFonts w:ascii="Consolas" w:hAnsi="Consolas"/>
+          <w:color w:val="A9B7C6"/>
+          <w:highlight w:val="red"/>
+        </w:rPr>
+        <w:t>[</w:t>
+      </w:r>
+      <w:r>
+        <w:rPr>
+          <w:rFonts w:ascii="Consolas" w:hAnsi="Consolas"/>
+          <w:color w:val="A9B7C6"/>
+          <w:highlight w:val="red"/>
+          <w:shd w:val="clear" w:color="auto" w:fill="484A4A"/>
+        </w:rPr>
+        <w:t>WARN</w:t>
+      </w:r>
+      <w:r>
+        <w:rPr>
+          <w:rFonts w:ascii="Consolas" w:hAnsi="Consolas"/>
+          <w:color w:val="A9B7C6"/>
+          <w:highlight w:val="red"/>
+        </w:rPr>
+        <w:t xml:space="preserve"> ] API Call responded with </w:t>
+      </w:r>
+      <w:r>
+        <w:rPr>
+          <w:rFonts w:ascii="Consolas" w:hAnsi="Consolas"/>
+          <w:i/>
+          <w:iCs/>
+          <w:color w:val="9876AA"/>
+          <w:highlight w:val="red"/>
+        </w:rPr>
+        <w:t>504</w:t>
+      </w:r>
+      <w:r>
+        <w:rPr>
+          <w:rFonts w:ascii="Consolas" w:hAnsi="Consolas"/>
+          <w:i/>
+          <w:iCs/>
+          <w:color w:val="9876AA"/>
+        </w:rPr>
+        <w:br/>
+      </w:r>
+      <w:r>
+        <w:rPr>
+          <w:rFonts w:ascii="Consolas" w:hAnsi="Consolas"/>
+          <w:color w:val="A9B7C6"/>
+        </w:rPr>
+        <w:t>[</w:t>
+      </w:r>
+      <w:r>
+        <w:rPr>
+          <w:rFonts w:ascii="Consolas" w:hAnsi="Consolas"/>
+          <w:color w:val="808080"/>
+        </w:rPr>
+        <w:t>2021-03-23T12:28:11.011Z</w:t>
+      </w:r>
+      <w:r>
+        <w:rPr>
+          <w:rFonts w:ascii="Consolas" w:hAnsi="Consolas"/>
+          <w:color w:val="A9B7C6"/>
+        </w:rPr>
+        <w:t>] [</w:t>
+      </w:r>
+      <w:proofErr w:type="spellStart"/>
+      <w:r>
+        <w:rPr>
+          <w:rFonts w:ascii="Consolas" w:hAnsi="Consolas"/>
+          <w:i/>
+          <w:iCs/>
+          <w:color w:val="9876AA"/>
+        </w:rPr>
+        <w:t>com.walrus.serviceundererred.configuartion.BackendAPICall</w:t>
+      </w:r>
+      <w:proofErr w:type="spellEnd"/>
+      <w:r>
+        <w:rPr>
+          <w:rFonts w:ascii="Consolas" w:hAnsi="Consolas"/>
+          <w:color w:val="A9B7C6"/>
+        </w:rPr>
+        <w:t>] [clientInboundChannel-</w:t>
+      </w:r>
+      <w:r>
+        <w:rPr>
+          <w:rFonts w:ascii="Consolas" w:hAnsi="Consolas"/>
+          <w:i/>
+          <w:iCs/>
+          <w:color w:val="9876AA"/>
+        </w:rPr>
+        <w:t>10</w:t>
+      </w:r>
+      <w:r>
+        <w:rPr>
+          <w:rFonts w:ascii="Consolas" w:hAnsi="Consolas"/>
+          <w:color w:val="A9B7C6"/>
+        </w:rPr>
+        <w:t>] [</w:t>
+      </w:r>
+      <w:r>
+        <w:rPr>
+          <w:rFonts w:ascii="Consolas" w:hAnsi="Consolas"/>
+          <w:i/>
+          <w:iCs/>
+          <w:color w:val="9876AA"/>
+        </w:rPr>
+        <w:t>66</w:t>
+      </w:r>
+      <w:r>
+        <w:rPr>
+          <w:rFonts w:ascii="Consolas" w:hAnsi="Consolas"/>
+          <w:color w:val="A9B7C6"/>
+        </w:rPr>
+        <w:t>] [</w:t>
+      </w:r>
+      <w:r>
+        <w:rPr>
+          <w:rFonts w:ascii="Consolas" w:hAnsi="Consolas"/>
+          <w:color w:val="A9B7C6"/>
+          <w:shd w:val="clear" w:color="auto" w:fill="294436"/>
+        </w:rPr>
+        <w:t>INFO</w:t>
+      </w:r>
+      <w:r>
+        <w:rPr>
+          <w:rFonts w:ascii="Consolas" w:hAnsi="Consolas"/>
+          <w:color w:val="A9B7C6"/>
+        </w:rPr>
+        <w:t xml:space="preserve"> ] Retrying</w:t>
+      </w:r>
+      <w:r>
+        <w:rPr>
+          <w:rFonts w:ascii="Consolas" w:hAnsi="Consolas"/>
+          <w:color w:val="A9B7C6"/>
+        </w:rPr>
+        <w:br/>
+        <w:t>[</w:t>
+      </w:r>
+      <w:r>
+        <w:rPr>
+          <w:rFonts w:ascii="Consolas" w:hAnsi="Consolas"/>
+          <w:color w:val="808080"/>
+        </w:rPr>
+        <w:t>2021-03-23T12:28:11.011Z</w:t>
+      </w:r>
+      <w:r>
+        <w:rPr>
+          <w:rFonts w:ascii="Consolas" w:hAnsi="Consolas"/>
+          <w:color w:val="A9B7C6"/>
+        </w:rPr>
+        <w:t>] [</w:t>
+      </w:r>
+      <w:proofErr w:type="spellStart"/>
+      <w:r>
+        <w:rPr>
+          <w:rFonts w:ascii="Consolas" w:hAnsi="Consolas"/>
+          <w:i/>
+          <w:iCs/>
+          <w:color w:val="9876AA"/>
+        </w:rPr>
+        <w:t>com.walrus.serviceundererred.configuartion.ExponentialBackoff</w:t>
+      </w:r>
+      <w:proofErr w:type="spellEnd"/>
+      <w:r>
+        <w:rPr>
+          <w:rFonts w:ascii="Consolas" w:hAnsi="Consolas"/>
+          <w:color w:val="A9B7C6"/>
+        </w:rPr>
+        <w:t>] [clientInboundChannel-</w:t>
+      </w:r>
+      <w:r>
+        <w:rPr>
+          <w:rFonts w:ascii="Consolas" w:hAnsi="Consolas"/>
+          <w:i/>
+          <w:iCs/>
+          <w:color w:val="9876AA"/>
+        </w:rPr>
+        <w:t>10</w:t>
+      </w:r>
+      <w:r>
+        <w:rPr>
+          <w:rFonts w:ascii="Consolas" w:hAnsi="Consolas"/>
+          <w:color w:val="A9B7C6"/>
+        </w:rPr>
+        <w:t>] [</w:t>
+      </w:r>
+      <w:r>
+        <w:rPr>
+          <w:rFonts w:ascii="Consolas" w:hAnsi="Consolas"/>
+          <w:i/>
+          <w:iCs/>
+          <w:color w:val="9876AA"/>
+        </w:rPr>
+        <w:t>73</w:t>
+      </w:r>
+      <w:r>
+        <w:rPr>
+          <w:rFonts w:ascii="Consolas" w:hAnsi="Consolas"/>
+          <w:color w:val="A9B7C6"/>
+        </w:rPr>
+        <w:t>] [</w:t>
+      </w:r>
+      <w:r>
+        <w:rPr>
+          <w:rFonts w:ascii="Consolas" w:hAnsi="Consolas"/>
+          <w:color w:val="A9B7C6"/>
+          <w:shd w:val="clear" w:color="auto" w:fill="294436"/>
+        </w:rPr>
+        <w:t>INFO</w:t>
+      </w:r>
+      <w:r>
+        <w:rPr>
+          <w:rFonts w:ascii="Consolas" w:hAnsi="Consolas"/>
+          <w:color w:val="A9B7C6"/>
+        </w:rPr>
+        <w:t xml:space="preserve"> ] waiting for </w:t>
+      </w:r>
+      <w:r>
+        <w:rPr>
+          <w:rFonts w:ascii="Consolas" w:hAnsi="Consolas"/>
+          <w:i/>
+          <w:iCs/>
+          <w:color w:val="9876AA"/>
+          <w:highlight w:val="green"/>
+        </w:rPr>
+        <w:t>2998</w:t>
+      </w:r>
+      <w:r>
+        <w:rPr>
+          <w:rFonts w:ascii="Consolas" w:hAnsi="Consolas"/>
+          <w:i/>
+          <w:iCs/>
+          <w:color w:val="9876AA"/>
+        </w:rPr>
+        <w:br/>
+      </w:r>
+      <w:r>
+        <w:rPr>
+          <w:rFonts w:ascii="Consolas" w:hAnsi="Consolas"/>
+          <w:color w:val="A9B7C6"/>
+        </w:rPr>
+        <w:t>[</w:t>
+      </w:r>
+      <w:r>
+        <w:rPr>
+          <w:rFonts w:ascii="Consolas" w:hAnsi="Consolas"/>
+          <w:color w:val="808080"/>
+        </w:rPr>
+        <w:t>2021-03-23T12:28:14.014Z</w:t>
+      </w:r>
+      <w:r>
+        <w:rPr>
+          <w:rFonts w:ascii="Consolas" w:hAnsi="Consolas"/>
+          <w:color w:val="A9B7C6"/>
+        </w:rPr>
+        <w:t>] [</w:t>
+      </w:r>
+      <w:proofErr w:type="spellStart"/>
+      <w:r>
+        <w:rPr>
+          <w:rFonts w:ascii="Consolas" w:hAnsi="Consolas"/>
+          <w:i/>
+          <w:iCs/>
+          <w:color w:val="9876AA"/>
+        </w:rPr>
+        <w:t>com.walrus.serviceundererred.configuartion.ExponentialBackoff</w:t>
+      </w:r>
+      <w:proofErr w:type="spellEnd"/>
+      <w:r>
+        <w:rPr>
+          <w:rFonts w:ascii="Consolas" w:hAnsi="Consolas"/>
+          <w:color w:val="A9B7C6"/>
+        </w:rPr>
+        <w:t>] [clientInboundChannel-</w:t>
+      </w:r>
+      <w:r>
+        <w:rPr>
+          <w:rFonts w:ascii="Consolas" w:hAnsi="Consolas"/>
+          <w:i/>
+          <w:iCs/>
+          <w:color w:val="9876AA"/>
+        </w:rPr>
+        <w:t>10</w:t>
+      </w:r>
+      <w:r>
+        <w:rPr>
+          <w:rFonts w:ascii="Consolas" w:hAnsi="Consolas"/>
+          <w:color w:val="A9B7C6"/>
+        </w:rPr>
+        <w:t>] [</w:t>
+      </w:r>
+      <w:r>
+        <w:rPr>
+          <w:rFonts w:ascii="Consolas" w:hAnsi="Consolas"/>
+          <w:i/>
+          <w:iCs/>
+          <w:color w:val="9876AA"/>
+        </w:rPr>
+        <w:t>65</w:t>
+      </w:r>
+      <w:r>
+        <w:rPr>
+          <w:rFonts w:ascii="Consolas" w:hAnsi="Consolas"/>
+          <w:color w:val="A9B7C6"/>
+        </w:rPr>
+        <w:t>] [</w:t>
+      </w:r>
+      <w:r>
+        <w:rPr>
+          <w:rFonts w:ascii="Consolas" w:hAnsi="Consolas"/>
+          <w:color w:val="A9B7C6"/>
+          <w:shd w:val="clear" w:color="auto" w:fill="294436"/>
+        </w:rPr>
+        <w:t>INFO</w:t>
+      </w:r>
+      <w:r>
+        <w:rPr>
+          <w:rFonts w:ascii="Consolas" w:hAnsi="Consolas"/>
+          <w:color w:val="A9B7C6"/>
+        </w:rPr>
+        <w:t xml:space="preserve"> ] new time to wait </w:t>
+      </w:r>
+      <w:r>
+        <w:rPr>
+          <w:rFonts w:ascii="Consolas" w:hAnsi="Consolas"/>
+          <w:i/>
+          <w:iCs/>
+          <w:color w:val="9876AA"/>
+        </w:rPr>
+        <w:t>4897</w:t>
+      </w:r>
+      <w:r>
+        <w:rPr>
+          <w:rFonts w:ascii="Consolas" w:hAnsi="Consolas"/>
+          <w:i/>
+          <w:iCs/>
+          <w:color w:val="9876AA"/>
+        </w:rPr>
+        <w:br/>
+      </w:r>
+      <w:r>
+        <w:rPr>
+          <w:rFonts w:ascii="Consolas" w:hAnsi="Consolas"/>
+          <w:color w:val="A9B7C6"/>
+        </w:rPr>
+        <w:t>[</w:t>
+      </w:r>
+      <w:r>
+        <w:rPr>
+          <w:rFonts w:ascii="Consolas" w:hAnsi="Consolas"/>
+          <w:color w:val="808080"/>
+        </w:rPr>
+        <w:t>2021-03-23T12:28:16.016Z</w:t>
+      </w:r>
+      <w:r>
+        <w:rPr>
+          <w:rFonts w:ascii="Consolas" w:hAnsi="Consolas"/>
+          <w:color w:val="A9B7C6"/>
+        </w:rPr>
+        <w:t>] [</w:t>
+      </w:r>
+      <w:proofErr w:type="spellStart"/>
+      <w:r>
+        <w:rPr>
+          <w:rFonts w:ascii="Consolas" w:hAnsi="Consolas"/>
+          <w:i/>
+          <w:iCs/>
+          <w:color w:val="9876AA"/>
+        </w:rPr>
+        <w:t>com.walrus.serviceundererred.configuartion.BackendAPICall</w:t>
+      </w:r>
+      <w:proofErr w:type="spellEnd"/>
+      <w:r>
+        <w:rPr>
+          <w:rFonts w:ascii="Consolas" w:hAnsi="Consolas"/>
+          <w:color w:val="A9B7C6"/>
+        </w:rPr>
+        <w:t>] [clientInboundChannel-</w:t>
+      </w:r>
+      <w:r>
+        <w:rPr>
+          <w:rFonts w:ascii="Consolas" w:hAnsi="Consolas"/>
+          <w:i/>
+          <w:iCs/>
+          <w:color w:val="9876AA"/>
+        </w:rPr>
+        <w:t>10</w:t>
+      </w:r>
+      <w:r>
+        <w:rPr>
+          <w:rFonts w:ascii="Consolas" w:hAnsi="Consolas"/>
+          <w:color w:val="A9B7C6"/>
+        </w:rPr>
+        <w:t>] [</w:t>
+      </w:r>
+      <w:r>
+        <w:rPr>
+          <w:rFonts w:ascii="Consolas" w:hAnsi="Consolas"/>
+          <w:i/>
+          <w:iCs/>
+          <w:color w:val="9876AA"/>
+        </w:rPr>
+        <w:t>102</w:t>
+      </w:r>
+      <w:r>
+        <w:rPr>
+          <w:rFonts w:ascii="Consolas" w:hAnsi="Consolas"/>
+          <w:color w:val="A9B7C6"/>
+        </w:rPr>
+        <w:t xml:space="preserve">] </w:t>
+      </w:r>
+      <w:r>
+        <w:rPr>
+          <w:rFonts w:ascii="Consolas" w:hAnsi="Consolas"/>
+          <w:color w:val="A9B7C6"/>
+          <w:highlight w:val="red"/>
+        </w:rPr>
+        <w:t>[</w:t>
+      </w:r>
+      <w:r>
+        <w:rPr>
+          <w:rFonts w:ascii="Consolas" w:hAnsi="Consolas"/>
+          <w:color w:val="A9B7C6"/>
+          <w:highlight w:val="red"/>
+          <w:shd w:val="clear" w:color="auto" w:fill="484A4A"/>
+        </w:rPr>
+        <w:t>WARN</w:t>
+      </w:r>
+      <w:r>
+        <w:rPr>
+          <w:rFonts w:ascii="Consolas" w:hAnsi="Consolas"/>
+          <w:color w:val="A9B7C6"/>
+          <w:highlight w:val="red"/>
+        </w:rPr>
+        <w:t xml:space="preserve"> ] API Call responded with </w:t>
+      </w:r>
+      <w:r>
+        <w:rPr>
+          <w:rFonts w:ascii="Consolas" w:hAnsi="Consolas"/>
+          <w:i/>
+          <w:iCs/>
+          <w:color w:val="9876AA"/>
+          <w:highlight w:val="red"/>
+        </w:rPr>
+        <w:t>504</w:t>
+      </w:r>
+      <w:r>
+        <w:rPr>
+          <w:rFonts w:ascii="Consolas" w:hAnsi="Consolas"/>
+          <w:i/>
+          <w:iCs/>
+          <w:color w:val="9876AA"/>
+        </w:rPr>
+        <w:br/>
+      </w:r>
+      <w:r>
+        <w:rPr>
+          <w:rFonts w:ascii="Consolas" w:hAnsi="Consolas"/>
+          <w:color w:val="A9B7C6"/>
+        </w:rPr>
+        <w:t>[</w:t>
+      </w:r>
+      <w:r>
+        <w:rPr>
+          <w:rFonts w:ascii="Consolas" w:hAnsi="Consolas"/>
+          <w:color w:val="808080"/>
+        </w:rPr>
+        <w:t>2021-03-23T12:28:16.016Z</w:t>
+      </w:r>
+      <w:r>
+        <w:rPr>
+          <w:rFonts w:ascii="Consolas" w:hAnsi="Consolas"/>
+          <w:color w:val="A9B7C6"/>
+        </w:rPr>
+        <w:t>] [</w:t>
+      </w:r>
+      <w:proofErr w:type="spellStart"/>
+      <w:r>
+        <w:rPr>
+          <w:rFonts w:ascii="Consolas" w:hAnsi="Consolas"/>
+          <w:i/>
+          <w:iCs/>
+          <w:color w:val="9876AA"/>
+        </w:rPr>
+        <w:t>com.walrus.serviceundererred.configuartion.BackendAPICall</w:t>
+      </w:r>
+      <w:proofErr w:type="spellEnd"/>
+      <w:r>
+        <w:rPr>
+          <w:rFonts w:ascii="Consolas" w:hAnsi="Consolas"/>
+          <w:color w:val="A9B7C6"/>
+        </w:rPr>
+        <w:t>] [clientInboundChannel-</w:t>
+      </w:r>
+      <w:r>
+        <w:rPr>
+          <w:rFonts w:ascii="Consolas" w:hAnsi="Consolas"/>
+          <w:i/>
+          <w:iCs/>
+          <w:color w:val="9876AA"/>
+        </w:rPr>
+        <w:t>10</w:t>
+      </w:r>
+      <w:r>
+        <w:rPr>
+          <w:rFonts w:ascii="Consolas" w:hAnsi="Consolas"/>
+          <w:color w:val="A9B7C6"/>
+        </w:rPr>
+        <w:t>] [</w:t>
+      </w:r>
+      <w:r>
+        <w:rPr>
+          <w:rFonts w:ascii="Consolas" w:hAnsi="Consolas"/>
+          <w:i/>
+          <w:iCs/>
+          <w:color w:val="9876AA"/>
+        </w:rPr>
+        <w:t>66</w:t>
+      </w:r>
+      <w:r>
+        <w:rPr>
+          <w:rFonts w:ascii="Consolas" w:hAnsi="Consolas"/>
+          <w:color w:val="A9B7C6"/>
+        </w:rPr>
+        <w:t>] [</w:t>
+      </w:r>
+      <w:r>
+        <w:rPr>
+          <w:rFonts w:ascii="Consolas" w:hAnsi="Consolas"/>
+          <w:color w:val="A9B7C6"/>
+          <w:shd w:val="clear" w:color="auto" w:fill="294436"/>
+        </w:rPr>
+        <w:t>INFO</w:t>
+      </w:r>
+      <w:r>
+        <w:rPr>
+          <w:rFonts w:ascii="Consolas" w:hAnsi="Consolas"/>
+          <w:color w:val="A9B7C6"/>
+        </w:rPr>
+        <w:t xml:space="preserve"> ] Retrying</w:t>
+      </w:r>
+      <w:r>
+        <w:rPr>
+          <w:rFonts w:ascii="Consolas" w:hAnsi="Consolas"/>
+          <w:color w:val="A9B7C6"/>
+        </w:rPr>
+        <w:br/>
+        <w:t>[</w:t>
+      </w:r>
+      <w:r>
+        <w:rPr>
+          <w:rFonts w:ascii="Consolas" w:hAnsi="Consolas"/>
+          <w:color w:val="808080"/>
+        </w:rPr>
+        <w:t>2021-03-23T12:28:16.016Z</w:t>
+      </w:r>
+      <w:r>
+        <w:rPr>
+          <w:rFonts w:ascii="Consolas" w:hAnsi="Consolas"/>
+          <w:color w:val="A9B7C6"/>
+        </w:rPr>
+        <w:t>] [</w:t>
+      </w:r>
+      <w:proofErr w:type="spellStart"/>
+      <w:r>
+        <w:rPr>
+          <w:rFonts w:ascii="Consolas" w:hAnsi="Consolas"/>
+          <w:i/>
+          <w:iCs/>
+          <w:color w:val="9876AA"/>
+        </w:rPr>
+        <w:t>com.walrus.serviceundererred.configuartion.ExponentialBackoff</w:t>
+      </w:r>
+      <w:proofErr w:type="spellEnd"/>
+      <w:r>
+        <w:rPr>
+          <w:rFonts w:ascii="Consolas" w:hAnsi="Consolas"/>
+          <w:color w:val="A9B7C6"/>
+        </w:rPr>
+        <w:t>] [clientInboundChannel-</w:t>
+      </w:r>
+      <w:r>
+        <w:rPr>
+          <w:rFonts w:ascii="Consolas" w:hAnsi="Consolas"/>
+          <w:i/>
+          <w:iCs/>
+          <w:color w:val="9876AA"/>
+        </w:rPr>
+        <w:t>10</w:t>
+      </w:r>
+      <w:r>
+        <w:rPr>
+          <w:rFonts w:ascii="Consolas" w:hAnsi="Consolas"/>
+          <w:color w:val="A9B7C6"/>
+        </w:rPr>
+        <w:t>] [</w:t>
+      </w:r>
+      <w:r>
+        <w:rPr>
+          <w:rFonts w:ascii="Consolas" w:hAnsi="Consolas"/>
+          <w:i/>
+          <w:iCs/>
+          <w:color w:val="9876AA"/>
+        </w:rPr>
+        <w:t>73</w:t>
+      </w:r>
+      <w:r>
+        <w:rPr>
+          <w:rFonts w:ascii="Consolas" w:hAnsi="Consolas"/>
+          <w:color w:val="A9B7C6"/>
+        </w:rPr>
+        <w:t>] [</w:t>
+      </w:r>
+      <w:r>
+        <w:rPr>
+          <w:rFonts w:ascii="Consolas" w:hAnsi="Consolas"/>
+          <w:color w:val="A9B7C6"/>
+          <w:shd w:val="clear" w:color="auto" w:fill="294436"/>
+        </w:rPr>
+        <w:t>INFO</w:t>
+      </w:r>
+      <w:r>
+        <w:rPr>
+          <w:rFonts w:ascii="Consolas" w:hAnsi="Consolas"/>
+          <w:color w:val="A9B7C6"/>
+        </w:rPr>
+        <w:t xml:space="preserve"> ] waiting for </w:t>
+      </w:r>
+      <w:r>
+        <w:rPr>
+          <w:rFonts w:ascii="Consolas" w:hAnsi="Consolas"/>
+          <w:i/>
+          <w:iCs/>
+          <w:color w:val="9876AA"/>
+          <w:highlight w:val="green"/>
+        </w:rPr>
+        <w:t>4897</w:t>
+      </w:r>
+      <w:r>
+        <w:rPr>
+          <w:rFonts w:ascii="Consolas" w:hAnsi="Consolas"/>
+          <w:i/>
+          <w:iCs/>
+          <w:color w:val="9876AA"/>
+        </w:rPr>
+        <w:br/>
+      </w:r>
+      <w:r>
+        <w:rPr>
+          <w:rFonts w:ascii="Consolas" w:hAnsi="Consolas"/>
+          <w:color w:val="A9B7C6"/>
+        </w:rPr>
+        <w:t>[</w:t>
+      </w:r>
+      <w:r>
+        <w:rPr>
+          <w:rFonts w:ascii="Consolas" w:hAnsi="Consolas"/>
+          <w:color w:val="808080"/>
+        </w:rPr>
+        <w:t>2021-03-23T12:28:21.021Z</w:t>
+      </w:r>
+      <w:r>
+        <w:rPr>
+          <w:rFonts w:ascii="Consolas" w:hAnsi="Consolas"/>
+          <w:color w:val="A9B7C6"/>
+        </w:rPr>
+        <w:t>] [</w:t>
+      </w:r>
+      <w:proofErr w:type="spellStart"/>
+      <w:r>
+        <w:rPr>
+          <w:rFonts w:ascii="Consolas" w:hAnsi="Consolas"/>
+          <w:i/>
+          <w:iCs/>
+          <w:color w:val="9876AA"/>
+        </w:rPr>
+        <w:t>com.walrus.serviceundererred.configuartion.ExponentialBackoff</w:t>
+      </w:r>
+      <w:proofErr w:type="spellEnd"/>
+      <w:r>
+        <w:rPr>
+          <w:rFonts w:ascii="Consolas" w:hAnsi="Consolas"/>
+          <w:color w:val="A9B7C6"/>
+        </w:rPr>
+        <w:t>] [clientInboundChannel-</w:t>
+      </w:r>
+      <w:r>
+        <w:rPr>
+          <w:rFonts w:ascii="Consolas" w:hAnsi="Consolas"/>
+          <w:i/>
+          <w:iCs/>
+          <w:color w:val="9876AA"/>
+        </w:rPr>
+        <w:t>10</w:t>
+      </w:r>
+      <w:r>
+        <w:rPr>
+          <w:rFonts w:ascii="Consolas" w:hAnsi="Consolas"/>
+          <w:color w:val="A9B7C6"/>
+        </w:rPr>
+        <w:t>] [</w:t>
+      </w:r>
+      <w:r>
+        <w:rPr>
+          <w:rFonts w:ascii="Consolas" w:hAnsi="Consolas"/>
+          <w:i/>
+          <w:iCs/>
+          <w:color w:val="9876AA"/>
+        </w:rPr>
+        <w:t>65</w:t>
+      </w:r>
+      <w:r>
+        <w:rPr>
+          <w:rFonts w:ascii="Consolas" w:hAnsi="Consolas"/>
+          <w:color w:val="A9B7C6"/>
+        </w:rPr>
+        <w:t>] [</w:t>
+      </w:r>
+      <w:r>
+        <w:rPr>
+          <w:rFonts w:ascii="Consolas" w:hAnsi="Consolas"/>
+          <w:color w:val="A9B7C6"/>
+          <w:shd w:val="clear" w:color="auto" w:fill="294436"/>
+        </w:rPr>
+        <w:t>INFO</w:t>
+      </w:r>
+      <w:r>
+        <w:rPr>
+          <w:rFonts w:ascii="Consolas" w:hAnsi="Consolas"/>
+          <w:color w:val="A9B7C6"/>
+        </w:rPr>
+        <w:t xml:space="preserve"> ] new time to wait </w:t>
+      </w:r>
+      <w:r>
+        <w:rPr>
+          <w:rFonts w:ascii="Consolas" w:hAnsi="Consolas"/>
+          <w:i/>
+          <w:iCs/>
+          <w:color w:val="9876AA"/>
+        </w:rPr>
+        <w:t>8538</w:t>
+      </w:r>
+      <w:r>
+        <w:rPr>
+          <w:rFonts w:ascii="Consolas" w:hAnsi="Consolas"/>
+          <w:i/>
+          <w:iCs/>
+          <w:color w:val="9876AA"/>
+        </w:rPr>
+        <w:br/>
+      </w:r>
+      <w:r>
+        <w:rPr>
+          <w:rFonts w:ascii="Consolas" w:hAnsi="Consolas"/>
+          <w:color w:val="A9B7C6"/>
+        </w:rPr>
+        <w:t>[</w:t>
+      </w:r>
+      <w:r>
+        <w:rPr>
+          <w:rFonts w:ascii="Consolas" w:hAnsi="Consolas"/>
+          <w:color w:val="808080"/>
+        </w:rPr>
+        <w:t>2021-03-23T12:28:23.023Z</w:t>
+      </w:r>
+      <w:r>
+        <w:rPr>
+          <w:rFonts w:ascii="Consolas" w:hAnsi="Consolas"/>
+          <w:color w:val="A9B7C6"/>
+        </w:rPr>
+        <w:t>] [</w:t>
+      </w:r>
+      <w:proofErr w:type="spellStart"/>
+      <w:r>
+        <w:rPr>
+          <w:rFonts w:ascii="Consolas" w:hAnsi="Consolas"/>
+          <w:i/>
+          <w:iCs/>
+          <w:color w:val="9876AA"/>
+        </w:rPr>
+        <w:t>com.walrus.serviceundererred.configuartion.BackendAPICall</w:t>
+      </w:r>
+      <w:proofErr w:type="spellEnd"/>
+      <w:r>
+        <w:rPr>
+          <w:rFonts w:ascii="Consolas" w:hAnsi="Consolas"/>
+          <w:color w:val="A9B7C6"/>
+        </w:rPr>
+        <w:t>] [clientInboundChannel-</w:t>
+      </w:r>
+      <w:r>
+        <w:rPr>
+          <w:rFonts w:ascii="Consolas" w:hAnsi="Consolas"/>
+          <w:i/>
+          <w:iCs/>
+          <w:color w:val="9876AA"/>
+        </w:rPr>
+        <w:t>10</w:t>
+      </w:r>
+      <w:r>
+        <w:rPr>
+          <w:rFonts w:ascii="Consolas" w:hAnsi="Consolas"/>
+          <w:color w:val="A9B7C6"/>
+        </w:rPr>
+        <w:t>] [</w:t>
+      </w:r>
+      <w:r>
+        <w:rPr>
+          <w:rFonts w:ascii="Consolas" w:hAnsi="Consolas"/>
+          <w:i/>
+          <w:iCs/>
+          <w:color w:val="9876AA"/>
+        </w:rPr>
+        <w:t>102</w:t>
+      </w:r>
+      <w:r>
+        <w:rPr>
+          <w:rFonts w:ascii="Consolas" w:hAnsi="Consolas"/>
+          <w:color w:val="A9B7C6"/>
+        </w:rPr>
+        <w:t>] [</w:t>
+      </w:r>
+      <w:r>
+        <w:rPr>
+          <w:rFonts w:ascii="Consolas" w:hAnsi="Consolas"/>
+          <w:color w:val="A9B7C6"/>
+          <w:shd w:val="clear" w:color="auto" w:fill="484A4A"/>
+        </w:rPr>
+        <w:t>WARN</w:t>
+      </w:r>
+      <w:r>
+        <w:rPr>
+          <w:rFonts w:ascii="Consolas" w:hAnsi="Consolas"/>
+          <w:color w:val="A9B7C6"/>
+        </w:rPr>
+        <w:t xml:space="preserve"> </w:t>
+      </w:r>
+      <w:r>
+        <w:rPr>
+          <w:rFonts w:ascii="Consolas" w:hAnsi="Consolas"/>
+          <w:color w:val="A9B7C6"/>
+          <w:highlight w:val="red"/>
+        </w:rPr>
+        <w:t xml:space="preserve">] API Call responded with </w:t>
+      </w:r>
+      <w:r>
+        <w:rPr>
+          <w:rFonts w:ascii="Consolas" w:hAnsi="Consolas"/>
+          <w:i/>
+          <w:iCs/>
+          <w:color w:val="9876AA"/>
+          <w:highlight w:val="red"/>
+        </w:rPr>
+        <w:t>504</w:t>
+      </w:r>
+      <w:r>
+        <w:rPr>
+          <w:rFonts w:ascii="Consolas" w:hAnsi="Consolas"/>
+          <w:i/>
+          <w:iCs/>
+          <w:color w:val="9876AA"/>
+        </w:rPr>
+        <w:br/>
+      </w:r>
+      <w:r>
+        <w:rPr>
+          <w:rFonts w:ascii="Consolas" w:hAnsi="Consolas"/>
+          <w:color w:val="A9B7C6"/>
+        </w:rPr>
+        <w:t>[</w:t>
+      </w:r>
+      <w:r>
+        <w:rPr>
+          <w:rFonts w:ascii="Consolas" w:hAnsi="Consolas"/>
+          <w:color w:val="808080"/>
+        </w:rPr>
+        <w:t>2021-03-23T12:28:23.023Z</w:t>
+      </w:r>
+      <w:r>
+        <w:rPr>
+          <w:rFonts w:ascii="Consolas" w:hAnsi="Consolas"/>
+          <w:color w:val="A9B7C6"/>
+        </w:rPr>
+        <w:t>] [</w:t>
+      </w:r>
+      <w:proofErr w:type="spellStart"/>
+      <w:r>
+        <w:rPr>
+          <w:rFonts w:ascii="Consolas" w:hAnsi="Consolas"/>
+          <w:i/>
+          <w:iCs/>
+          <w:color w:val="9876AA"/>
+        </w:rPr>
+        <w:t>com.walrus.serviceundererred.configuartion.BackendAPICall</w:t>
+      </w:r>
+      <w:proofErr w:type="spellEnd"/>
+      <w:r>
+        <w:rPr>
+          <w:rFonts w:ascii="Consolas" w:hAnsi="Consolas"/>
+          <w:color w:val="A9B7C6"/>
+        </w:rPr>
+        <w:t>] [clientInboundChannel-</w:t>
+      </w:r>
+      <w:r>
+        <w:rPr>
+          <w:rFonts w:ascii="Consolas" w:hAnsi="Consolas"/>
+          <w:i/>
+          <w:iCs/>
+          <w:color w:val="9876AA"/>
+        </w:rPr>
+        <w:t>10</w:t>
+      </w:r>
+      <w:r>
+        <w:rPr>
+          <w:rFonts w:ascii="Consolas" w:hAnsi="Consolas"/>
+          <w:color w:val="A9B7C6"/>
+        </w:rPr>
+        <w:t>] [</w:t>
+      </w:r>
+      <w:r>
+        <w:rPr>
+          <w:rFonts w:ascii="Consolas" w:hAnsi="Consolas"/>
+          <w:i/>
+          <w:iCs/>
+          <w:color w:val="9876AA"/>
+        </w:rPr>
+        <w:t>66</w:t>
+      </w:r>
+      <w:r>
+        <w:rPr>
+          <w:rFonts w:ascii="Consolas" w:hAnsi="Consolas"/>
+          <w:color w:val="A9B7C6"/>
+        </w:rPr>
+        <w:t>] [</w:t>
+      </w:r>
+      <w:r>
+        <w:rPr>
+          <w:rFonts w:ascii="Consolas" w:hAnsi="Consolas"/>
+          <w:color w:val="A9B7C6"/>
+          <w:shd w:val="clear" w:color="auto" w:fill="294436"/>
+        </w:rPr>
+        <w:t>INFO</w:t>
+      </w:r>
+      <w:r>
+        <w:rPr>
+          <w:rFonts w:ascii="Consolas" w:hAnsi="Consolas"/>
+          <w:color w:val="A9B7C6"/>
+        </w:rPr>
+        <w:t xml:space="preserve"> ] Retrying</w:t>
+      </w:r>
+      <w:r>
+        <w:rPr>
+          <w:rFonts w:ascii="Consolas" w:hAnsi="Consolas"/>
+          <w:color w:val="A9B7C6"/>
+        </w:rPr>
+        <w:br/>
+        <w:t>[</w:t>
+      </w:r>
+      <w:r>
+        <w:rPr>
+          <w:rFonts w:ascii="Consolas" w:hAnsi="Consolas"/>
+          <w:color w:val="808080"/>
+        </w:rPr>
+        <w:t>2021-03-23T12:28:23.023Z</w:t>
+      </w:r>
+      <w:r>
+        <w:rPr>
+          <w:rFonts w:ascii="Consolas" w:hAnsi="Consolas"/>
+          <w:color w:val="A9B7C6"/>
+        </w:rPr>
+        <w:t>] [</w:t>
+      </w:r>
+      <w:proofErr w:type="spellStart"/>
+      <w:r>
+        <w:rPr>
+          <w:rFonts w:ascii="Consolas" w:hAnsi="Consolas"/>
+          <w:i/>
+          <w:iCs/>
+          <w:color w:val="9876AA"/>
+        </w:rPr>
+        <w:t>com.walrus.serviceundererred.configuartion.ExponentialBackoff</w:t>
+      </w:r>
+      <w:proofErr w:type="spellEnd"/>
+      <w:r>
+        <w:rPr>
+          <w:rFonts w:ascii="Consolas" w:hAnsi="Consolas"/>
+          <w:color w:val="A9B7C6"/>
+        </w:rPr>
+        <w:t>] [clientInboundChannel-</w:t>
+      </w:r>
+      <w:r>
+        <w:rPr>
+          <w:rFonts w:ascii="Consolas" w:hAnsi="Consolas"/>
+          <w:i/>
+          <w:iCs/>
+          <w:color w:val="9876AA"/>
+        </w:rPr>
+        <w:t>10</w:t>
+      </w:r>
+      <w:r>
+        <w:rPr>
+          <w:rFonts w:ascii="Consolas" w:hAnsi="Consolas"/>
+          <w:color w:val="A9B7C6"/>
+        </w:rPr>
+        <w:t>] [</w:t>
+      </w:r>
+      <w:r>
+        <w:rPr>
+          <w:rFonts w:ascii="Consolas" w:hAnsi="Consolas"/>
+          <w:i/>
+          <w:iCs/>
+          <w:color w:val="9876AA"/>
+        </w:rPr>
+        <w:t>73</w:t>
+      </w:r>
+      <w:r>
+        <w:rPr>
+          <w:rFonts w:ascii="Consolas" w:hAnsi="Consolas"/>
+          <w:color w:val="A9B7C6"/>
+        </w:rPr>
+        <w:t>] [</w:t>
+      </w:r>
+      <w:r>
+        <w:rPr>
+          <w:rFonts w:ascii="Consolas" w:hAnsi="Consolas"/>
+          <w:color w:val="A9B7C6"/>
+          <w:shd w:val="clear" w:color="auto" w:fill="294436"/>
+        </w:rPr>
+        <w:t>INFO</w:t>
+      </w:r>
+      <w:r>
+        <w:rPr>
+          <w:rFonts w:ascii="Consolas" w:hAnsi="Consolas"/>
+          <w:color w:val="A9B7C6"/>
+        </w:rPr>
+        <w:t xml:space="preserve"> ] waiting for </w:t>
+      </w:r>
+      <w:r>
+        <w:rPr>
+          <w:rFonts w:ascii="Consolas" w:hAnsi="Consolas"/>
+          <w:i/>
+          <w:iCs/>
+          <w:color w:val="9876AA"/>
+          <w:highlight w:val="green"/>
+        </w:rPr>
+        <w:t>8538</w:t>
+      </w:r>
+      <w:r>
+        <w:rPr>
+          <w:rFonts w:ascii="Consolas" w:hAnsi="Consolas"/>
+          <w:i/>
+          <w:iCs/>
+          <w:color w:val="9876AA"/>
+        </w:rPr>
+        <w:br/>
+      </w:r>
+      <w:r>
+        <w:rPr>
+          <w:rFonts w:ascii="Consolas" w:hAnsi="Consolas"/>
+          <w:color w:val="A9B7C6"/>
+        </w:rPr>
+        <w:t>[</w:t>
+      </w:r>
+      <w:r>
+        <w:rPr>
+          <w:rFonts w:ascii="Consolas" w:hAnsi="Consolas"/>
+          <w:color w:val="808080"/>
+        </w:rPr>
+        <w:t>2021-03-23T12:28:32.032Z</w:t>
+      </w:r>
+      <w:r>
+        <w:rPr>
+          <w:rFonts w:ascii="Consolas" w:hAnsi="Consolas"/>
+          <w:color w:val="A9B7C6"/>
+        </w:rPr>
+        <w:t>] [</w:t>
+      </w:r>
+      <w:proofErr w:type="spellStart"/>
+      <w:r>
+        <w:rPr>
+          <w:rFonts w:ascii="Consolas" w:hAnsi="Consolas"/>
+          <w:i/>
+          <w:iCs/>
+          <w:color w:val="9876AA"/>
+        </w:rPr>
+        <w:t>com.walrus.serviceundererred.configuartion.ExponentialBackoff</w:t>
+      </w:r>
+      <w:proofErr w:type="spellEnd"/>
+      <w:r>
+        <w:rPr>
+          <w:rFonts w:ascii="Consolas" w:hAnsi="Consolas"/>
+          <w:color w:val="A9B7C6"/>
+        </w:rPr>
+        <w:t>] [clientInboundChannel-</w:t>
+      </w:r>
+      <w:r>
+        <w:rPr>
+          <w:rFonts w:ascii="Consolas" w:hAnsi="Consolas"/>
+          <w:i/>
+          <w:iCs/>
+          <w:color w:val="9876AA"/>
+        </w:rPr>
+        <w:t>10</w:t>
+      </w:r>
+      <w:r>
+        <w:rPr>
+          <w:rFonts w:ascii="Consolas" w:hAnsi="Consolas"/>
+          <w:color w:val="A9B7C6"/>
+        </w:rPr>
+        <w:t>] [</w:t>
+      </w:r>
+      <w:r>
+        <w:rPr>
+          <w:rFonts w:ascii="Consolas" w:hAnsi="Consolas"/>
+          <w:i/>
+          <w:iCs/>
+          <w:color w:val="9876AA"/>
+        </w:rPr>
+        <w:t>65</w:t>
+      </w:r>
+      <w:r>
+        <w:rPr>
+          <w:rFonts w:ascii="Consolas" w:hAnsi="Consolas"/>
+          <w:color w:val="A9B7C6"/>
+        </w:rPr>
+        <w:t>] [</w:t>
+      </w:r>
+      <w:r>
+        <w:rPr>
+          <w:rFonts w:ascii="Consolas" w:hAnsi="Consolas"/>
+          <w:color w:val="A9B7C6"/>
+          <w:shd w:val="clear" w:color="auto" w:fill="294436"/>
+        </w:rPr>
+        <w:t>INFO</w:t>
+      </w:r>
+      <w:r>
+        <w:rPr>
+          <w:rFonts w:ascii="Consolas" w:hAnsi="Consolas"/>
+          <w:color w:val="A9B7C6"/>
+        </w:rPr>
+        <w:t xml:space="preserve"> ] new time to wait </w:t>
+      </w:r>
+      <w:r>
+        <w:rPr>
+          <w:rFonts w:ascii="Consolas" w:hAnsi="Consolas"/>
+          <w:i/>
+          <w:iCs/>
+          <w:color w:val="9876AA"/>
+        </w:rPr>
+        <w:t>16657</w:t>
+      </w:r>
+      <w:r>
+        <w:rPr>
+          <w:rFonts w:ascii="Consolas" w:hAnsi="Consolas"/>
+          <w:i/>
+          <w:iCs/>
+          <w:color w:val="9876AA"/>
+        </w:rPr>
+        <w:br/>
+      </w:r>
+      <w:r>
+        <w:rPr>
+          <w:rFonts w:ascii="Consolas" w:hAnsi="Consolas"/>
+          <w:color w:val="A9B7C6"/>
+        </w:rPr>
+        <w:t>[</w:t>
+      </w:r>
+      <w:r>
+        <w:rPr>
+          <w:rFonts w:ascii="Consolas" w:hAnsi="Consolas"/>
+          <w:color w:val="808080"/>
+        </w:rPr>
+        <w:t>2021-03-23T12:28:33.033Z</w:t>
+      </w:r>
+      <w:r>
+        <w:rPr>
+          <w:rFonts w:ascii="Consolas" w:hAnsi="Consolas"/>
+          <w:color w:val="A9B7C6"/>
+        </w:rPr>
+        <w:t>] [</w:t>
+      </w:r>
+      <w:r>
+        <w:rPr>
+          <w:rFonts w:ascii="Consolas" w:hAnsi="Consolas"/>
+          <w:i/>
+          <w:iCs/>
+          <w:color w:val="9876AA"/>
+        </w:rPr>
+        <w:t>org.springframework.web.socket.config.WebSocketMessageBrokerStats</w:t>
+      </w:r>
+      <w:r>
+        <w:rPr>
+          <w:rFonts w:ascii="Consolas" w:hAnsi="Consolas"/>
+          <w:color w:val="A9B7C6"/>
+        </w:rPr>
+        <w:t>] [MessageBroker-</w:t>
+      </w:r>
+      <w:r>
+        <w:rPr>
+          <w:rFonts w:ascii="Consolas" w:hAnsi="Consolas"/>
+          <w:i/>
+          <w:iCs/>
+          <w:color w:val="9876AA"/>
+        </w:rPr>
+        <w:t>8</w:t>
+      </w:r>
+      <w:r>
+        <w:rPr>
+          <w:rFonts w:ascii="Consolas" w:hAnsi="Consolas"/>
+          <w:color w:val="A9B7C6"/>
+        </w:rPr>
+        <w:t>] [</w:t>
+      </w:r>
+      <w:r>
+        <w:rPr>
+          <w:rFonts w:ascii="Consolas" w:hAnsi="Consolas"/>
+          <w:i/>
+          <w:iCs/>
+          <w:color w:val="9876AA"/>
+        </w:rPr>
+        <w:t>126</w:t>
+      </w:r>
+      <w:r>
+        <w:rPr>
+          <w:rFonts w:ascii="Consolas" w:hAnsi="Consolas"/>
+          <w:color w:val="A9B7C6"/>
+        </w:rPr>
+        <w:t>] [</w:t>
+      </w:r>
+      <w:r>
+        <w:rPr>
+          <w:rFonts w:ascii="Consolas" w:hAnsi="Consolas"/>
+          <w:color w:val="A9B7C6"/>
+          <w:shd w:val="clear" w:color="auto" w:fill="294436"/>
+        </w:rPr>
+        <w:t>INFO</w:t>
+      </w:r>
+      <w:r>
+        <w:rPr>
+          <w:rFonts w:ascii="Consolas" w:hAnsi="Consolas"/>
+          <w:color w:val="A9B7C6"/>
+        </w:rPr>
+        <w:t xml:space="preserve"> ] </w:t>
+      </w:r>
+      <w:proofErr w:type="spellStart"/>
+      <w:r>
+        <w:rPr>
+          <w:rFonts w:ascii="Consolas" w:hAnsi="Consolas"/>
+          <w:color w:val="A9B7C6"/>
+        </w:rPr>
+        <w:t>WebSocketSession</w:t>
+      </w:r>
+      <w:proofErr w:type="spellEnd"/>
+      <w:r>
+        <w:rPr>
+          <w:rFonts w:ascii="Consolas" w:hAnsi="Consolas"/>
+          <w:color w:val="A9B7C6"/>
+        </w:rPr>
+        <w:t>[</w:t>
+      </w:r>
+      <w:r>
+        <w:rPr>
+          <w:rFonts w:ascii="Consolas" w:hAnsi="Consolas"/>
+          <w:i/>
+          <w:iCs/>
+          <w:color w:val="9876AA"/>
+        </w:rPr>
+        <w:t>1</w:t>
+      </w:r>
+      <w:r>
+        <w:rPr>
+          <w:rFonts w:ascii="Consolas" w:hAnsi="Consolas"/>
+          <w:color w:val="A9B7C6"/>
+        </w:rPr>
+        <w:t xml:space="preserve"> current WS(</w:t>
+      </w:r>
+      <w:r>
+        <w:rPr>
+          <w:rFonts w:ascii="Consolas" w:hAnsi="Consolas"/>
+          <w:i/>
+          <w:iCs/>
+          <w:color w:val="9876AA"/>
+        </w:rPr>
+        <w:t>1</w:t>
+      </w:r>
+      <w:r>
+        <w:rPr>
+          <w:rFonts w:ascii="Consolas" w:hAnsi="Consolas"/>
+          <w:color w:val="A9B7C6"/>
+        </w:rPr>
+        <w:t>)-</w:t>
+      </w:r>
+      <w:proofErr w:type="spellStart"/>
+      <w:r>
+        <w:rPr>
+          <w:rFonts w:ascii="Consolas" w:hAnsi="Consolas"/>
+          <w:color w:val="A9B7C6"/>
+        </w:rPr>
+        <w:t>HttpStream</w:t>
+      </w:r>
+      <w:proofErr w:type="spellEnd"/>
+      <w:r>
+        <w:rPr>
+          <w:rFonts w:ascii="Consolas" w:hAnsi="Consolas"/>
+          <w:color w:val="A9B7C6"/>
+        </w:rPr>
+        <w:t>(</w:t>
+      </w:r>
+      <w:r>
+        <w:rPr>
+          <w:rFonts w:ascii="Consolas" w:hAnsi="Consolas"/>
+          <w:i/>
+          <w:iCs/>
+          <w:color w:val="9876AA"/>
+        </w:rPr>
+        <w:t>0</w:t>
+      </w:r>
+      <w:r>
+        <w:rPr>
+          <w:rFonts w:ascii="Consolas" w:hAnsi="Consolas"/>
+          <w:color w:val="A9B7C6"/>
+        </w:rPr>
+        <w:t>)-</w:t>
+      </w:r>
+      <w:proofErr w:type="spellStart"/>
+      <w:r>
+        <w:rPr>
+          <w:rFonts w:ascii="Consolas" w:hAnsi="Consolas"/>
+          <w:color w:val="A9B7C6"/>
+        </w:rPr>
+        <w:t>HttpPoll</w:t>
+      </w:r>
+      <w:proofErr w:type="spellEnd"/>
+      <w:r>
+        <w:rPr>
+          <w:rFonts w:ascii="Consolas" w:hAnsi="Consolas"/>
+          <w:color w:val="A9B7C6"/>
+        </w:rPr>
+        <w:t>(</w:t>
+      </w:r>
+      <w:r>
+        <w:rPr>
+          <w:rFonts w:ascii="Consolas" w:hAnsi="Consolas"/>
+          <w:i/>
+          <w:iCs/>
+          <w:color w:val="9876AA"/>
+        </w:rPr>
+        <w:t>0</w:t>
+      </w:r>
+      <w:r>
+        <w:rPr>
+          <w:rFonts w:ascii="Consolas" w:hAnsi="Consolas"/>
+          <w:color w:val="A9B7C6"/>
+        </w:rPr>
+        <w:t xml:space="preserve">), </w:t>
+      </w:r>
+      <w:r>
+        <w:rPr>
+          <w:rFonts w:ascii="Consolas" w:hAnsi="Consolas"/>
+          <w:i/>
+          <w:iCs/>
+          <w:color w:val="9876AA"/>
+        </w:rPr>
+        <w:t>1</w:t>
+      </w:r>
+      <w:r>
+        <w:rPr>
+          <w:rFonts w:ascii="Consolas" w:hAnsi="Consolas"/>
+          <w:color w:val="A9B7C6"/>
+        </w:rPr>
+        <w:t xml:space="preserve"> total, </w:t>
+      </w:r>
+      <w:r>
+        <w:rPr>
+          <w:rFonts w:ascii="Consolas" w:hAnsi="Consolas"/>
+          <w:i/>
+          <w:iCs/>
+          <w:color w:val="9876AA"/>
+        </w:rPr>
+        <w:t>0</w:t>
+      </w:r>
+      <w:r>
+        <w:rPr>
+          <w:rFonts w:ascii="Consolas" w:hAnsi="Consolas"/>
+          <w:color w:val="A9B7C6"/>
+        </w:rPr>
+        <w:t xml:space="preserve"> closed abnormally (</w:t>
+      </w:r>
+      <w:r>
+        <w:rPr>
+          <w:rFonts w:ascii="Consolas" w:hAnsi="Consolas"/>
+          <w:i/>
+          <w:iCs/>
+          <w:color w:val="9876AA"/>
+        </w:rPr>
+        <w:t>0</w:t>
+      </w:r>
+      <w:r>
+        <w:rPr>
+          <w:rFonts w:ascii="Consolas" w:hAnsi="Consolas"/>
+          <w:color w:val="A9B7C6"/>
+        </w:rPr>
+        <w:t xml:space="preserve"> connect failure, </w:t>
+      </w:r>
+      <w:r>
+        <w:rPr>
+          <w:rFonts w:ascii="Consolas" w:hAnsi="Consolas"/>
+          <w:i/>
+          <w:iCs/>
+          <w:color w:val="9876AA"/>
+        </w:rPr>
+        <w:t>0</w:t>
+      </w:r>
+      <w:r>
+        <w:rPr>
+          <w:rFonts w:ascii="Consolas" w:hAnsi="Consolas"/>
+          <w:color w:val="A9B7C6"/>
+        </w:rPr>
+        <w:t xml:space="preserve"> send limit, </w:t>
+      </w:r>
+      <w:r>
+        <w:rPr>
+          <w:rFonts w:ascii="Consolas" w:hAnsi="Consolas"/>
+          <w:i/>
+          <w:iCs/>
+          <w:color w:val="9876AA"/>
+        </w:rPr>
+        <w:t>0</w:t>
+      </w:r>
+      <w:r>
+        <w:rPr>
+          <w:rFonts w:ascii="Consolas" w:hAnsi="Consolas"/>
+          <w:color w:val="A9B7C6"/>
+        </w:rPr>
+        <w:t xml:space="preserve"> transport error)], </w:t>
+      </w:r>
+      <w:proofErr w:type="spellStart"/>
+      <w:r>
+        <w:rPr>
+          <w:rFonts w:ascii="Consolas" w:hAnsi="Consolas"/>
+          <w:color w:val="A9B7C6"/>
+        </w:rPr>
+        <w:t>stompSubProtocol</w:t>
+      </w:r>
+      <w:proofErr w:type="spellEnd"/>
+      <w:r>
+        <w:rPr>
+          <w:rFonts w:ascii="Consolas" w:hAnsi="Consolas"/>
+          <w:color w:val="A9B7C6"/>
+        </w:rPr>
+        <w:t>[processed CONNECT(</w:t>
+      </w:r>
+      <w:r>
+        <w:rPr>
+          <w:rFonts w:ascii="Consolas" w:hAnsi="Consolas"/>
+          <w:i/>
+          <w:iCs/>
+          <w:color w:val="9876AA"/>
+        </w:rPr>
+        <w:t>1</w:t>
+      </w:r>
+      <w:r>
+        <w:rPr>
+          <w:rFonts w:ascii="Consolas" w:hAnsi="Consolas"/>
+          <w:color w:val="A9B7C6"/>
+        </w:rPr>
+        <w:t>)-CONNECTED(</w:t>
+      </w:r>
+      <w:r>
+        <w:rPr>
+          <w:rFonts w:ascii="Consolas" w:hAnsi="Consolas"/>
+          <w:i/>
+          <w:iCs/>
+          <w:color w:val="9876AA"/>
+        </w:rPr>
+        <w:t>1</w:t>
+      </w:r>
+      <w:r>
+        <w:rPr>
+          <w:rFonts w:ascii="Consolas" w:hAnsi="Consolas"/>
+          <w:color w:val="A9B7C6"/>
+        </w:rPr>
+        <w:t>)-DISCONNECT(</w:t>
+      </w:r>
+      <w:r>
+        <w:rPr>
+          <w:rFonts w:ascii="Consolas" w:hAnsi="Consolas"/>
+          <w:i/>
+          <w:iCs/>
+          <w:color w:val="9876AA"/>
+        </w:rPr>
+        <w:t>0</w:t>
+      </w:r>
+      <w:r>
+        <w:rPr>
+          <w:rFonts w:ascii="Consolas" w:hAnsi="Consolas"/>
+          <w:color w:val="A9B7C6"/>
+        </w:rPr>
+        <w:t xml:space="preserve">)], </w:t>
+      </w:r>
+      <w:proofErr w:type="spellStart"/>
+      <w:r>
+        <w:rPr>
+          <w:rFonts w:ascii="Consolas" w:hAnsi="Consolas"/>
+          <w:color w:val="A9B7C6"/>
+        </w:rPr>
+        <w:t>stompBrokerRelay</w:t>
+      </w:r>
+      <w:proofErr w:type="spellEnd"/>
+      <w:r>
+        <w:rPr>
+          <w:rFonts w:ascii="Consolas" w:hAnsi="Consolas"/>
+          <w:color w:val="A9B7C6"/>
+        </w:rPr>
+        <w:t>[</w:t>
+      </w:r>
+      <w:r>
+        <w:rPr>
+          <w:rFonts w:ascii="Consolas" w:hAnsi="Consolas"/>
+          <w:i/>
+          <w:iCs/>
+          <w:color w:val="9876AA"/>
+        </w:rPr>
+        <w:t>null</w:t>
+      </w:r>
+      <w:r>
+        <w:rPr>
+          <w:rFonts w:ascii="Consolas" w:hAnsi="Consolas"/>
+          <w:color w:val="A9B7C6"/>
+        </w:rPr>
+        <w:t xml:space="preserve">], </w:t>
+      </w:r>
+      <w:proofErr w:type="spellStart"/>
+      <w:r>
+        <w:rPr>
+          <w:rFonts w:ascii="Consolas" w:hAnsi="Consolas"/>
+          <w:color w:val="A9B7C6"/>
+        </w:rPr>
+        <w:t>inboundChannel</w:t>
+      </w:r>
+      <w:proofErr w:type="spellEnd"/>
+      <w:r>
+        <w:rPr>
+          <w:rFonts w:ascii="Consolas" w:hAnsi="Consolas"/>
+          <w:color w:val="A9B7C6"/>
+        </w:rPr>
+        <w:t xml:space="preserve">[pool size = </w:t>
+      </w:r>
+      <w:r>
+        <w:rPr>
+          <w:rFonts w:ascii="Consolas" w:hAnsi="Consolas"/>
+          <w:i/>
+          <w:iCs/>
+          <w:color w:val="9876AA"/>
+        </w:rPr>
+        <w:t>12</w:t>
+      </w:r>
+      <w:r>
+        <w:rPr>
+          <w:rFonts w:ascii="Consolas" w:hAnsi="Consolas"/>
+          <w:color w:val="A9B7C6"/>
+        </w:rPr>
+        <w:t xml:space="preserve">, active threads = </w:t>
+      </w:r>
+      <w:r>
+        <w:rPr>
+          <w:rFonts w:ascii="Consolas" w:hAnsi="Consolas"/>
+          <w:i/>
+          <w:iCs/>
+          <w:color w:val="9876AA"/>
+        </w:rPr>
+        <w:t>1</w:t>
+      </w:r>
+      <w:r>
+        <w:rPr>
+          <w:rFonts w:ascii="Consolas" w:hAnsi="Consolas"/>
+          <w:color w:val="A9B7C6"/>
+        </w:rPr>
+        <w:t xml:space="preserve">, queued tasks = </w:t>
+      </w:r>
+      <w:r>
+        <w:rPr>
+          <w:rFonts w:ascii="Consolas" w:hAnsi="Consolas"/>
+          <w:i/>
+          <w:iCs/>
+          <w:color w:val="9876AA"/>
+        </w:rPr>
+        <w:t>0</w:t>
+      </w:r>
+      <w:r>
+        <w:rPr>
+          <w:rFonts w:ascii="Consolas" w:hAnsi="Consolas"/>
+          <w:color w:val="A9B7C6"/>
+        </w:rPr>
+        <w:t xml:space="preserve">, completed tasks = </w:t>
+      </w:r>
+      <w:r>
+        <w:rPr>
+          <w:rFonts w:ascii="Consolas" w:hAnsi="Consolas"/>
+          <w:i/>
+          <w:iCs/>
+          <w:color w:val="9876AA"/>
+        </w:rPr>
+        <w:t>11</w:t>
+      </w:r>
+      <w:r>
+        <w:rPr>
+          <w:rFonts w:ascii="Consolas" w:hAnsi="Consolas"/>
+          <w:color w:val="A9B7C6"/>
+        </w:rPr>
+        <w:t xml:space="preserve">], </w:t>
+      </w:r>
+      <w:proofErr w:type="spellStart"/>
+      <w:r>
+        <w:rPr>
+          <w:rFonts w:ascii="Consolas" w:hAnsi="Consolas"/>
+          <w:color w:val="A9B7C6"/>
+        </w:rPr>
+        <w:t>outboundChannel</w:t>
+      </w:r>
+      <w:proofErr w:type="spellEnd"/>
+      <w:r>
+        <w:rPr>
+          <w:rFonts w:ascii="Consolas" w:hAnsi="Consolas"/>
+          <w:color w:val="A9B7C6"/>
+        </w:rPr>
+        <w:t xml:space="preserve">[pool size = </w:t>
+      </w:r>
+      <w:r>
+        <w:rPr>
+          <w:rFonts w:ascii="Consolas" w:hAnsi="Consolas"/>
+          <w:i/>
+          <w:iCs/>
+          <w:color w:val="9876AA"/>
+        </w:rPr>
+        <w:t>6</w:t>
+      </w:r>
+      <w:r>
+        <w:rPr>
+          <w:rFonts w:ascii="Consolas" w:hAnsi="Consolas"/>
+          <w:color w:val="A9B7C6"/>
+        </w:rPr>
+        <w:t xml:space="preserve">, active threads = </w:t>
+      </w:r>
+      <w:r>
+        <w:rPr>
+          <w:rFonts w:ascii="Consolas" w:hAnsi="Consolas"/>
+          <w:i/>
+          <w:iCs/>
+          <w:color w:val="9876AA"/>
+        </w:rPr>
+        <w:t>0</w:t>
+      </w:r>
+      <w:r>
+        <w:rPr>
+          <w:rFonts w:ascii="Consolas" w:hAnsi="Consolas"/>
+          <w:color w:val="A9B7C6"/>
+        </w:rPr>
+        <w:t xml:space="preserve">, queued tasks = </w:t>
+      </w:r>
+      <w:r>
+        <w:rPr>
+          <w:rFonts w:ascii="Consolas" w:hAnsi="Consolas"/>
+          <w:i/>
+          <w:iCs/>
+          <w:color w:val="9876AA"/>
+        </w:rPr>
+        <w:t>0</w:t>
+      </w:r>
+      <w:r>
+        <w:rPr>
+          <w:rFonts w:ascii="Consolas" w:hAnsi="Consolas"/>
+          <w:color w:val="A9B7C6"/>
+        </w:rPr>
+        <w:t xml:space="preserve">, completed tasks = </w:t>
+      </w:r>
+      <w:r>
+        <w:rPr>
+          <w:rFonts w:ascii="Consolas" w:hAnsi="Consolas"/>
+          <w:i/>
+          <w:iCs/>
+          <w:color w:val="9876AA"/>
+        </w:rPr>
+        <w:t>6</w:t>
+      </w:r>
+      <w:r>
+        <w:rPr>
+          <w:rFonts w:ascii="Consolas" w:hAnsi="Consolas"/>
+          <w:color w:val="A9B7C6"/>
+        </w:rPr>
+        <w:t xml:space="preserve">], </w:t>
+      </w:r>
+      <w:proofErr w:type="spellStart"/>
+      <w:r>
+        <w:rPr>
+          <w:rFonts w:ascii="Consolas" w:hAnsi="Consolas"/>
+          <w:color w:val="A9B7C6"/>
+        </w:rPr>
+        <w:t>sockJsScheduler</w:t>
+      </w:r>
+      <w:proofErr w:type="spellEnd"/>
+      <w:r>
+        <w:rPr>
+          <w:rFonts w:ascii="Consolas" w:hAnsi="Consolas"/>
+          <w:color w:val="A9B7C6"/>
+        </w:rPr>
+        <w:t xml:space="preserve">[pool size = </w:t>
+      </w:r>
+      <w:r>
+        <w:rPr>
+          <w:rFonts w:ascii="Consolas" w:hAnsi="Consolas"/>
+          <w:i/>
+          <w:iCs/>
+          <w:color w:val="9876AA"/>
+        </w:rPr>
+        <w:t>8</w:t>
+      </w:r>
+      <w:r>
+        <w:rPr>
+          <w:rFonts w:ascii="Consolas" w:hAnsi="Consolas"/>
+          <w:color w:val="A9B7C6"/>
+        </w:rPr>
+        <w:t xml:space="preserve">, active threads = </w:t>
+      </w:r>
+      <w:r>
+        <w:rPr>
+          <w:rFonts w:ascii="Consolas" w:hAnsi="Consolas"/>
+          <w:i/>
+          <w:iCs/>
+          <w:color w:val="9876AA"/>
+        </w:rPr>
+        <w:t>1</w:t>
+      </w:r>
+      <w:r>
+        <w:rPr>
+          <w:rFonts w:ascii="Consolas" w:hAnsi="Consolas"/>
+          <w:color w:val="A9B7C6"/>
+        </w:rPr>
+        <w:t xml:space="preserve">, queued tasks = </w:t>
+      </w:r>
+      <w:r>
+        <w:rPr>
+          <w:rFonts w:ascii="Consolas" w:hAnsi="Consolas"/>
+          <w:i/>
+          <w:iCs/>
+          <w:color w:val="9876AA"/>
+        </w:rPr>
+        <w:t>2</w:t>
+      </w:r>
+      <w:r>
+        <w:rPr>
+          <w:rFonts w:ascii="Consolas" w:hAnsi="Consolas"/>
+          <w:color w:val="A9B7C6"/>
+        </w:rPr>
+        <w:t xml:space="preserve">, completed tasks = </w:t>
+      </w:r>
+      <w:r>
+        <w:rPr>
+          <w:rFonts w:ascii="Consolas" w:hAnsi="Consolas"/>
+          <w:i/>
+          <w:iCs/>
+          <w:color w:val="9876AA"/>
+        </w:rPr>
+        <w:t>11</w:t>
+      </w:r>
+      <w:r>
+        <w:rPr>
+          <w:rFonts w:ascii="Consolas" w:hAnsi="Consolas"/>
+          <w:color w:val="A9B7C6"/>
+        </w:rPr>
+        <w:t>]</w:t>
+      </w:r>
+      <w:r>
+        <w:rPr>
+          <w:rFonts w:ascii="Consolas" w:hAnsi="Consolas"/>
+          <w:color w:val="A9B7C6"/>
+        </w:rPr>
+        <w:br/>
+        <w:t>[</w:t>
+      </w:r>
+      <w:r>
+        <w:rPr>
+          <w:rFonts w:ascii="Consolas" w:hAnsi="Consolas"/>
+          <w:color w:val="808080"/>
+        </w:rPr>
+        <w:t>2021-03-23T12:28:34.034Z</w:t>
+      </w:r>
+      <w:r>
+        <w:rPr>
+          <w:rFonts w:ascii="Consolas" w:hAnsi="Consolas"/>
+          <w:color w:val="A9B7C6"/>
+        </w:rPr>
+        <w:t>] [</w:t>
+      </w:r>
+      <w:proofErr w:type="spellStart"/>
+      <w:r>
+        <w:rPr>
+          <w:rFonts w:ascii="Consolas" w:hAnsi="Consolas"/>
+          <w:i/>
+          <w:iCs/>
+          <w:color w:val="9876AA"/>
+        </w:rPr>
+        <w:t>com.walrus.serviceundererred.configuartion.BackendAPICall</w:t>
+      </w:r>
+      <w:proofErr w:type="spellEnd"/>
+      <w:r>
+        <w:rPr>
+          <w:rFonts w:ascii="Consolas" w:hAnsi="Consolas"/>
+          <w:color w:val="A9B7C6"/>
+        </w:rPr>
+        <w:t>] [clientInboundChannel-</w:t>
+      </w:r>
+      <w:r>
+        <w:rPr>
+          <w:rFonts w:ascii="Consolas" w:hAnsi="Consolas"/>
+          <w:i/>
+          <w:iCs/>
+          <w:color w:val="9876AA"/>
+        </w:rPr>
+        <w:t>10</w:t>
+      </w:r>
+      <w:r>
+        <w:rPr>
+          <w:rFonts w:ascii="Consolas" w:hAnsi="Consolas"/>
+          <w:color w:val="A9B7C6"/>
+        </w:rPr>
+        <w:t>] [</w:t>
+      </w:r>
+      <w:r>
+        <w:rPr>
+          <w:rFonts w:ascii="Consolas" w:hAnsi="Consolas"/>
+          <w:i/>
+          <w:iCs/>
+          <w:color w:val="9876AA"/>
+        </w:rPr>
+        <w:t>102</w:t>
+      </w:r>
+      <w:r>
+        <w:rPr>
+          <w:rFonts w:ascii="Consolas" w:hAnsi="Consolas"/>
+          <w:color w:val="A9B7C6"/>
+        </w:rPr>
+        <w:t xml:space="preserve">] </w:t>
+      </w:r>
+      <w:r>
+        <w:rPr>
+          <w:rFonts w:ascii="Consolas" w:hAnsi="Consolas"/>
+          <w:color w:val="A9B7C6"/>
+          <w:highlight w:val="red"/>
+        </w:rPr>
+        <w:t>[</w:t>
+      </w:r>
+      <w:r>
+        <w:rPr>
+          <w:rFonts w:ascii="Consolas" w:hAnsi="Consolas"/>
+          <w:color w:val="A9B7C6"/>
+          <w:highlight w:val="red"/>
+          <w:shd w:val="clear" w:color="auto" w:fill="484A4A"/>
+        </w:rPr>
+        <w:t>WARN</w:t>
+      </w:r>
+      <w:r>
+        <w:rPr>
+          <w:rFonts w:ascii="Consolas" w:hAnsi="Consolas"/>
+          <w:color w:val="A9B7C6"/>
+          <w:highlight w:val="red"/>
+        </w:rPr>
+        <w:t xml:space="preserve"> ] API Call responded with </w:t>
+      </w:r>
+      <w:r>
+        <w:rPr>
+          <w:rFonts w:ascii="Consolas" w:hAnsi="Consolas"/>
+          <w:i/>
+          <w:iCs/>
+          <w:color w:val="9876AA"/>
+          <w:highlight w:val="red"/>
+        </w:rPr>
+        <w:t>504</w:t>
+      </w:r>
+      <w:r>
+        <w:rPr>
+          <w:rFonts w:ascii="Consolas" w:hAnsi="Consolas"/>
+          <w:i/>
+          <w:iCs/>
+          <w:color w:val="9876AA"/>
+        </w:rPr>
+        <w:br/>
+      </w:r>
+      <w:r>
+        <w:rPr>
+          <w:rFonts w:ascii="Consolas" w:hAnsi="Consolas"/>
+          <w:color w:val="A9B7C6"/>
+        </w:rPr>
+        <w:t>[</w:t>
+      </w:r>
+      <w:r>
+        <w:rPr>
+          <w:rFonts w:ascii="Consolas" w:hAnsi="Consolas"/>
+          <w:color w:val="808080"/>
+        </w:rPr>
+        <w:t>2021-03-23T12:28:34.034Z</w:t>
+      </w:r>
+      <w:r>
+        <w:rPr>
+          <w:rFonts w:ascii="Consolas" w:hAnsi="Consolas"/>
+          <w:color w:val="A9B7C6"/>
+        </w:rPr>
+        <w:t>] [</w:t>
+      </w:r>
+      <w:proofErr w:type="spellStart"/>
+      <w:r>
+        <w:rPr>
+          <w:rFonts w:ascii="Consolas" w:hAnsi="Consolas"/>
+          <w:i/>
+          <w:iCs/>
+          <w:color w:val="9876AA"/>
+        </w:rPr>
+        <w:t>com.walrus.serviceundererred.configuartion.BackendAPICall</w:t>
+      </w:r>
+      <w:proofErr w:type="spellEnd"/>
+      <w:r>
+        <w:rPr>
+          <w:rFonts w:ascii="Consolas" w:hAnsi="Consolas"/>
+          <w:color w:val="A9B7C6"/>
+        </w:rPr>
+        <w:t>] [clientInboundChannel-</w:t>
+      </w:r>
+      <w:r>
+        <w:rPr>
+          <w:rFonts w:ascii="Consolas" w:hAnsi="Consolas"/>
+          <w:i/>
+          <w:iCs/>
+          <w:color w:val="9876AA"/>
+        </w:rPr>
+        <w:t>10</w:t>
+      </w:r>
+      <w:r>
+        <w:rPr>
+          <w:rFonts w:ascii="Consolas" w:hAnsi="Consolas"/>
+          <w:color w:val="A9B7C6"/>
+        </w:rPr>
+        <w:t>] [</w:t>
+      </w:r>
+      <w:r>
+        <w:rPr>
+          <w:rFonts w:ascii="Consolas" w:hAnsi="Consolas"/>
+          <w:i/>
+          <w:iCs/>
+          <w:color w:val="9876AA"/>
+        </w:rPr>
+        <w:t>66</w:t>
+      </w:r>
+      <w:r>
+        <w:rPr>
+          <w:rFonts w:ascii="Consolas" w:hAnsi="Consolas"/>
+          <w:color w:val="A9B7C6"/>
+        </w:rPr>
+        <w:t>] [</w:t>
+      </w:r>
+      <w:r>
+        <w:rPr>
+          <w:rFonts w:ascii="Consolas" w:hAnsi="Consolas"/>
+          <w:color w:val="A9B7C6"/>
+          <w:shd w:val="clear" w:color="auto" w:fill="294436"/>
+        </w:rPr>
+        <w:t>INFO</w:t>
+      </w:r>
+      <w:r>
+        <w:rPr>
+          <w:rFonts w:ascii="Consolas" w:hAnsi="Consolas"/>
+          <w:color w:val="A9B7C6"/>
+        </w:rPr>
+        <w:t xml:space="preserve"> ] Retrying</w:t>
+      </w:r>
+      <w:r>
+        <w:rPr>
+          <w:rFonts w:ascii="Consolas" w:hAnsi="Consolas"/>
+          <w:color w:val="A9B7C6"/>
+        </w:rPr>
+        <w:br/>
+      </w:r>
+      <w:r>
+        <w:rPr>
+          <w:rFonts w:ascii="Consolas" w:hAnsi="Consolas"/>
+          <w:color w:val="A9B7C6"/>
+        </w:rPr>
+        <w:lastRenderedPageBreak/>
+        <w:t>[</w:t>
+      </w:r>
+      <w:r>
+        <w:rPr>
+          <w:rFonts w:ascii="Consolas" w:hAnsi="Consolas"/>
+          <w:color w:val="808080"/>
+        </w:rPr>
+        <w:t>2021-03-23T12:28:34.034Z</w:t>
+      </w:r>
+      <w:r>
+        <w:rPr>
+          <w:rFonts w:ascii="Consolas" w:hAnsi="Consolas"/>
+          <w:color w:val="A9B7C6"/>
+        </w:rPr>
+        <w:t>] [</w:t>
+      </w:r>
+      <w:proofErr w:type="spellStart"/>
+      <w:r>
+        <w:rPr>
+          <w:rFonts w:ascii="Consolas" w:hAnsi="Consolas"/>
+          <w:i/>
+          <w:iCs/>
+          <w:color w:val="9876AA"/>
+        </w:rPr>
+        <w:t>com.walrus.serviceundererred.configuartion.ExponentialBackoff</w:t>
+      </w:r>
+      <w:proofErr w:type="spellEnd"/>
+      <w:r>
+        <w:rPr>
+          <w:rFonts w:ascii="Consolas" w:hAnsi="Consolas"/>
+          <w:color w:val="A9B7C6"/>
+        </w:rPr>
+        <w:t>] [clientInboundChannel-</w:t>
+      </w:r>
+      <w:r>
+        <w:rPr>
+          <w:rFonts w:ascii="Consolas" w:hAnsi="Consolas"/>
+          <w:i/>
+          <w:iCs/>
+          <w:color w:val="9876AA"/>
+        </w:rPr>
+        <w:t>10</w:t>
+      </w:r>
+      <w:r>
+        <w:rPr>
+          <w:rFonts w:ascii="Consolas" w:hAnsi="Consolas"/>
+          <w:color w:val="A9B7C6"/>
+        </w:rPr>
+        <w:t>] [</w:t>
+      </w:r>
+      <w:r>
+        <w:rPr>
+          <w:rFonts w:ascii="Consolas" w:hAnsi="Consolas"/>
+          <w:i/>
+          <w:iCs/>
+          <w:color w:val="9876AA"/>
+        </w:rPr>
+        <w:t>58</w:t>
+      </w:r>
+      <w:r>
+        <w:rPr>
+          <w:rFonts w:ascii="Consolas" w:hAnsi="Consolas"/>
+          <w:color w:val="A9B7C6"/>
+        </w:rPr>
+        <w:t>] [</w:t>
+      </w:r>
+      <w:r>
+        <w:rPr>
+          <w:rFonts w:ascii="Consolas" w:hAnsi="Consolas"/>
+          <w:color w:val="A9B7C6"/>
+          <w:shd w:val="clear" w:color="auto" w:fill="294436"/>
+        </w:rPr>
+        <w:t>INFO</w:t>
+      </w:r>
+      <w:r>
+        <w:rPr>
+          <w:rFonts w:ascii="Consolas" w:hAnsi="Consolas"/>
+          <w:color w:val="A9B7C6"/>
+        </w:rPr>
+        <w:t xml:space="preserve"> ] API Call Failed</w:t>
+      </w:r>
+      <w:r>
+        <w:rPr>
+          <w:rFonts w:ascii="Consolas" w:hAnsi="Consolas"/>
+          <w:color w:val="A9B7C6"/>
+        </w:rPr>
+        <w:br/>
+        <w:t>[</w:t>
+      </w:r>
+      <w:r>
+        <w:rPr>
+          <w:rFonts w:ascii="Consolas" w:hAnsi="Consolas"/>
+          <w:color w:val="808080"/>
+        </w:rPr>
+        <w:t>2021-03-23T12:28:34.034Z</w:t>
+      </w:r>
+      <w:r>
+        <w:rPr>
+          <w:rFonts w:ascii="Consolas" w:hAnsi="Consolas"/>
+          <w:color w:val="A9B7C6"/>
+        </w:rPr>
+        <w:t>] [</w:t>
+      </w:r>
+      <w:proofErr w:type="spellStart"/>
+      <w:r>
+        <w:rPr>
+          <w:rFonts w:ascii="Consolas" w:hAnsi="Consolas"/>
+          <w:i/>
+          <w:iCs/>
+          <w:color w:val="9876AA"/>
+        </w:rPr>
+        <w:t>com.walrus.serviceundererred.configuartion.ExponentialBackoff</w:t>
+      </w:r>
+      <w:proofErr w:type="spellEnd"/>
+      <w:r>
+        <w:rPr>
+          <w:rFonts w:ascii="Consolas" w:hAnsi="Consolas"/>
+          <w:color w:val="A9B7C6"/>
+        </w:rPr>
+        <w:t>] [clientInboundChannel-</w:t>
+      </w:r>
+      <w:r>
+        <w:rPr>
+          <w:rFonts w:ascii="Consolas" w:hAnsi="Consolas"/>
+          <w:i/>
+          <w:iCs/>
+          <w:color w:val="9876AA"/>
+        </w:rPr>
+        <w:t>10</w:t>
+      </w:r>
+      <w:r>
+        <w:rPr>
+          <w:rFonts w:ascii="Consolas" w:hAnsi="Consolas"/>
+          <w:color w:val="A9B7C6"/>
+        </w:rPr>
+        <w:t>] [</w:t>
+      </w:r>
+      <w:r>
+        <w:rPr>
+          <w:rFonts w:ascii="Consolas" w:hAnsi="Consolas"/>
+          <w:i/>
+          <w:iCs/>
+          <w:color w:val="9876AA"/>
+        </w:rPr>
+        <w:t>73</w:t>
+      </w:r>
+      <w:r>
+        <w:rPr>
+          <w:rFonts w:ascii="Consolas" w:hAnsi="Consolas"/>
+          <w:color w:val="A9B7C6"/>
+        </w:rPr>
+        <w:t>] [</w:t>
+      </w:r>
+      <w:r>
+        <w:rPr>
+          <w:rFonts w:ascii="Consolas" w:hAnsi="Consolas"/>
+          <w:color w:val="A9B7C6"/>
+          <w:shd w:val="clear" w:color="auto" w:fill="294436"/>
+        </w:rPr>
+        <w:t>INFO</w:t>
+      </w:r>
+      <w:r>
+        <w:rPr>
+          <w:rFonts w:ascii="Consolas" w:hAnsi="Consolas"/>
+          <w:color w:val="A9B7C6"/>
+        </w:rPr>
+        <w:t xml:space="preserve"> ] waiting for </w:t>
+      </w:r>
+      <w:r>
+        <w:rPr>
+          <w:rFonts w:ascii="Consolas" w:hAnsi="Consolas"/>
+          <w:i/>
+          <w:iCs/>
+          <w:color w:val="9876AA"/>
+          <w:highlight w:val="yellow"/>
+        </w:rPr>
+        <w:t>16657</w:t>
+      </w:r>
+      <w:r>
+        <w:rPr>
+          <w:rFonts w:ascii="Consolas" w:hAnsi="Consolas"/>
+          <w:i/>
+          <w:iCs/>
+          <w:color w:val="9876AA"/>
+        </w:rPr>
+        <w:br/>
+      </w:r>
+      <w:r>
+        <w:rPr>
+          <w:rFonts w:ascii="Consolas" w:hAnsi="Consolas"/>
+          <w:color w:val="A9B7C6"/>
+        </w:rPr>
+        <w:t>[</w:t>
+      </w:r>
+      <w:r>
+        <w:rPr>
+          <w:rFonts w:ascii="Consolas" w:hAnsi="Consolas"/>
+          <w:color w:val="808080"/>
+        </w:rPr>
+        <w:t>2021-03-23T12:28:50.050Z</w:t>
+      </w:r>
+      <w:r>
+        <w:rPr>
+          <w:rFonts w:ascii="Consolas" w:hAnsi="Consolas"/>
+          <w:color w:val="A9B7C6"/>
+        </w:rPr>
+        <w:t>] [</w:t>
+      </w:r>
+      <w:proofErr w:type="spellStart"/>
+      <w:r>
+        <w:rPr>
+          <w:rFonts w:ascii="Consolas" w:hAnsi="Consolas"/>
+          <w:i/>
+          <w:iCs/>
+          <w:color w:val="9876AA"/>
+        </w:rPr>
+        <w:t>com.walrus.serviceundererred.configuartion.ExponentialBackoff</w:t>
+      </w:r>
+      <w:proofErr w:type="spellEnd"/>
+      <w:r>
+        <w:rPr>
+          <w:rFonts w:ascii="Consolas" w:hAnsi="Consolas"/>
+          <w:color w:val="A9B7C6"/>
+        </w:rPr>
+        <w:t>] [clientInboundChannel-</w:t>
+      </w:r>
+      <w:r>
+        <w:rPr>
+          <w:rFonts w:ascii="Consolas" w:hAnsi="Consolas"/>
+          <w:i/>
+          <w:iCs/>
+          <w:color w:val="9876AA"/>
+        </w:rPr>
+        <w:t>10</w:t>
+      </w:r>
+      <w:r>
+        <w:rPr>
+          <w:rFonts w:ascii="Consolas" w:hAnsi="Consolas"/>
+          <w:color w:val="A9B7C6"/>
+        </w:rPr>
+        <w:t>] [</w:t>
+      </w:r>
+      <w:r>
+        <w:rPr>
+          <w:rFonts w:ascii="Consolas" w:hAnsi="Consolas"/>
+          <w:i/>
+          <w:iCs/>
+          <w:color w:val="9876AA"/>
+        </w:rPr>
+        <w:t>65</w:t>
+      </w:r>
+      <w:r>
+        <w:rPr>
+          <w:rFonts w:ascii="Consolas" w:hAnsi="Consolas"/>
+          <w:color w:val="A9B7C6"/>
+        </w:rPr>
+        <w:t>] [</w:t>
+      </w:r>
+      <w:r>
+        <w:rPr>
+          <w:rFonts w:ascii="Consolas" w:hAnsi="Consolas"/>
+          <w:color w:val="A9B7C6"/>
+          <w:shd w:val="clear" w:color="auto" w:fill="294436"/>
+        </w:rPr>
+        <w:t>INFO</w:t>
+      </w:r>
+      <w:r>
+        <w:rPr>
+          <w:rFonts w:ascii="Consolas" w:hAnsi="Consolas"/>
+          <w:color w:val="A9B7C6"/>
+        </w:rPr>
+        <w:t xml:space="preserve"> ] new time to wait </w:t>
+      </w:r>
+      <w:r>
+        <w:rPr>
+          <w:rFonts w:ascii="Consolas" w:hAnsi="Consolas"/>
+          <w:i/>
+          <w:iCs/>
+          <w:color w:val="9876AA"/>
+        </w:rPr>
+        <w:t>32977</w:t>
+      </w:r>
+      <w:r>
+        <w:rPr>
+          <w:rFonts w:ascii="Consolas" w:hAnsi="Consolas"/>
+          <w:i/>
+          <w:iCs/>
+          <w:color w:val="9876AA"/>
+        </w:rPr>
+        <w:br/>
+      </w:r>
+      <w:r>
+        <w:rPr>
+          <w:rFonts w:ascii="Consolas" w:hAnsi="Consolas"/>
+          <w:color w:val="A9B7C6"/>
+        </w:rPr>
+        <w:t>[</w:t>
+      </w:r>
+      <w:r>
+        <w:rPr>
+          <w:rFonts w:ascii="Consolas" w:hAnsi="Consolas"/>
+          <w:color w:val="808080"/>
+        </w:rPr>
+        <w:t>2021-03-23T12:28:50.050Z</w:t>
+      </w:r>
+      <w:r>
+        <w:rPr>
+          <w:rFonts w:ascii="Consolas" w:hAnsi="Consolas"/>
+          <w:color w:val="A9B7C6"/>
+        </w:rPr>
+        <w:t>] [</w:t>
+      </w:r>
+      <w:proofErr w:type="spellStart"/>
+      <w:r>
+        <w:rPr>
+          <w:rFonts w:ascii="Consolas" w:hAnsi="Consolas"/>
+          <w:i/>
+          <w:iCs/>
+          <w:color w:val="9876AA"/>
+        </w:rPr>
+        <w:t>com.walrus.serviceundererred.configuartion.BackendAPICall</w:t>
+      </w:r>
+      <w:proofErr w:type="spellEnd"/>
+      <w:r>
+        <w:rPr>
+          <w:rFonts w:ascii="Consolas" w:hAnsi="Consolas"/>
+          <w:color w:val="A9B7C6"/>
+        </w:rPr>
+        <w:t>] [clientInboundChannel-</w:t>
+      </w:r>
+      <w:r>
+        <w:rPr>
+          <w:rFonts w:ascii="Consolas" w:hAnsi="Consolas"/>
+          <w:i/>
+          <w:iCs/>
+          <w:color w:val="9876AA"/>
+        </w:rPr>
+        <w:t>10</w:t>
+      </w:r>
+      <w:r>
+        <w:rPr>
+          <w:rFonts w:ascii="Consolas" w:hAnsi="Consolas"/>
+          <w:color w:val="A9B7C6"/>
+        </w:rPr>
+        <w:t>] [</w:t>
+      </w:r>
+      <w:r>
+        <w:rPr>
+          <w:rFonts w:ascii="Consolas" w:hAnsi="Consolas"/>
+          <w:i/>
+          <w:iCs/>
+          <w:color w:val="9876AA"/>
+        </w:rPr>
+        <w:t>79</w:t>
+      </w:r>
+      <w:r>
+        <w:rPr>
+          <w:rFonts w:ascii="Consolas" w:hAnsi="Consolas"/>
+          <w:color w:val="A9B7C6"/>
+        </w:rPr>
+        <w:t xml:space="preserve">] </w:t>
+      </w:r>
+      <w:r>
+        <w:rPr>
+          <w:rFonts w:ascii="Consolas" w:hAnsi="Consolas"/>
+          <w:color w:val="FFFFFF" w:themeColor="background1"/>
+          <w:highlight w:val="red"/>
+        </w:rPr>
+        <w:t>[</w:t>
+      </w:r>
+      <w:r>
+        <w:rPr>
+          <w:rFonts w:ascii="Consolas" w:hAnsi="Consolas"/>
+          <w:color w:val="FFFFFF" w:themeColor="background1"/>
+          <w:highlight w:val="red"/>
+          <w:shd w:val="clear" w:color="auto" w:fill="484A4A"/>
+        </w:rPr>
+        <w:t>WARN</w:t>
+      </w:r>
+      <w:r>
+        <w:rPr>
+          <w:rFonts w:ascii="Consolas" w:hAnsi="Consolas"/>
+          <w:color w:val="FFFFFF" w:themeColor="background1"/>
+          <w:highlight w:val="red"/>
+        </w:rPr>
+        <w:t xml:space="preserve"> ] exceeded retried stopping </w:t>
+      </w:r>
+      <w:proofErr w:type="spellStart"/>
+      <w:r>
+        <w:rPr>
+          <w:rFonts w:ascii="Consolas" w:hAnsi="Consolas"/>
+          <w:color w:val="FFFFFF" w:themeColor="background1"/>
+          <w:highlight w:val="red"/>
+        </w:rPr>
+        <w:t>backoff</w:t>
+      </w:r>
+      <w:proofErr w:type="spellEnd"/>
     </w:p>
     <w:p/>
+    <w:p>
+      <w:r>
+        <w:t xml:space="preserve">Exponential increase in time delay </w:t>
+      </w:r>
+    </w:p>
+    <w:p>
+      <w:r>
+        <w:t>From 1s to 2s 4s 8s 16s 32s etc…</w:t>
+      </w:r>
+    </w:p>
+    <w:p>
+      <w:r>
+        <w:t xml:space="preserve">Warning </w:t>
+      </w:r>
+      <w:proofErr w:type="gramStart"/>
+      <w:r>
+        <w:t>on each API Fail</w:t>
+      </w:r>
+      <w:proofErr w:type="gramEnd"/>
+    </w:p>
     <w:p/>
     <w:p>
       <w:r>
@@ -242,7 +3479,23 @@
         </w:numPr>
       </w:pPr>
       <w:r>
-        <w:t xml:space="preserve">Open each microservice in IDE like IntelliJ with Java 11 or above  </w:t>
+        <w:t xml:space="preserve">Open each </w:t>
+      </w:r>
+      <w:proofErr w:type="spellStart"/>
+      <w:r>
+        <w:t>microservice</w:t>
+      </w:r>
+      <w:proofErr w:type="spellEnd"/>
+      <w:r>
+        <w:t xml:space="preserve"> in IDE like </w:t>
+      </w:r>
+      <w:proofErr w:type="spellStart"/>
+      <w:r>
+        <w:t>IntelliJ</w:t>
+      </w:r>
+      <w:proofErr w:type="spellEnd"/>
+      <w:r>
+        <w:t xml:space="preserve"> with Java 11 or above  </w:t>
       </w:r>
     </w:p>
     <w:p/>
@@ -252,7 +3505,6 @@
           <w:noProof/>
           <w:lang w:val="en-US"/>
         </w:rPr>
-        <w:lastRenderedPageBreak/>
         <w:drawing>
           <wp:inline distT="0" distB="0" distL="0" distR="0">
             <wp:extent cx="5731510" cy="4005679"/>
@@ -309,6 +3561,7 @@
         </w:numPr>
       </w:pPr>
       <w:r>
+        <w:lastRenderedPageBreak/>
         <w:t xml:space="preserve">Allow some time to the IDE to download necessary jar files using maven </w:t>
       </w:r>
     </w:p>
@@ -374,7 +3627,31 @@
         </w:numPr>
       </w:pPr>
       <w:r>
-        <w:t xml:space="preserve">For ServiceRouge run the program in io.dropwizard serviceRouge </w:t>
+        <w:t xml:space="preserve">For </w:t>
+      </w:r>
+      <w:proofErr w:type="spellStart"/>
+      <w:r>
+        <w:t>ServiceRouge</w:t>
+      </w:r>
+      <w:proofErr w:type="spellEnd"/>
+      <w:r>
+        <w:t xml:space="preserve"> run the program in </w:t>
+      </w:r>
+      <w:proofErr w:type="spellStart"/>
+      <w:r>
+        <w:t>io.dropwizard</w:t>
+      </w:r>
+      <w:proofErr w:type="spellEnd"/>
+      <w:r>
+        <w:t xml:space="preserve"> </w:t>
+      </w:r>
+      <w:proofErr w:type="spellStart"/>
+      <w:r>
+        <w:t>serviceRouge</w:t>
+      </w:r>
+      <w:proofErr w:type="spellEnd"/>
+      <w:r>
+        <w:t xml:space="preserve"> </w:t>
       </w:r>
     </w:p>
     <w:p>
@@ -382,7 +3659,15 @@
         <w:ind w:left="720"/>
       </w:pPr>
       <w:r>
-        <w:t>You might need to configure the program argument by rightclicking the main file and select edit parameters as</w:t>
+        <w:t xml:space="preserve">You might need to configure the program argument by </w:t>
+      </w:r>
+      <w:proofErr w:type="spellStart"/>
+      <w:r>
+        <w:t>rightclicking</w:t>
+      </w:r>
+      <w:proofErr w:type="spellEnd"/>
+      <w:r>
+        <w:t xml:space="preserve"> the main file and select edit parameters as</w:t>
       </w:r>
     </w:p>
     <w:p>
@@ -394,7 +3679,6 @@
           <w:noProof/>
           <w:lang w:val="en-US"/>
         </w:rPr>
-        <w:lastRenderedPageBreak/>
         <w:drawing>
           <wp:inline distT="0" distB="0" distL="0" distR="0">
             <wp:extent cx="3011698" cy="3981691"/>
@@ -459,6 +3743,7 @@
           <w:noProof/>
           <w:lang w:val="en-US"/>
         </w:rPr>
+        <w:lastRenderedPageBreak/>
         <w:drawing>
           <wp:inline distT="0" distB="0" distL="0" distR="0">
             <wp:extent cx="2897770" cy="3388496"/>
@@ -512,7 +3797,6 @@
           <w:noProof/>
           <w:lang w:val="en-US"/>
         </w:rPr>
-        <w:lastRenderedPageBreak/>
         <w:drawing>
           <wp:inline distT="0" distB="0" distL="0" distR="0">
             <wp:extent cx="5731510" cy="3061459"/>
@@ -569,7 +3853,15 @@
         </w:numPr>
       </w:pPr>
       <w:r>
-        <w:t>On getting this screen the ServiceRouge is ready to listen at port 8085</w:t>
+        <w:t xml:space="preserve">On getting this screen the </w:t>
+      </w:r>
+      <w:proofErr w:type="spellStart"/>
+      <w:r>
+        <w:t>ServiceRouge</w:t>
+      </w:r>
+      <w:proofErr w:type="spellEnd"/>
+      <w:r>
+        <w:t xml:space="preserve"> is ready to listen at port 8085</w:t>
       </w:r>
     </w:p>
     <w:p>
@@ -656,6 +3948,7 @@
           <w:noProof/>
           <w:lang w:val="en-US"/>
         </w:rPr>
+        <w:lastRenderedPageBreak/>
         <w:drawing>
           <wp:inline distT="0" distB="0" distL="0" distR="0">
             <wp:extent cx="5104130" cy="1678305"/>
@@ -721,7 +4014,6 @@
           <w:noProof/>
           <w:lang w:val="en-US"/>
         </w:rPr>
-        <w:lastRenderedPageBreak/>
         <w:drawing>
           <wp:inline distT="0" distB="0" distL="0" distR="0">
             <wp:extent cx="3929380" cy="1394460"/>
@@ -778,7 +4070,23 @@
         </w:numPr>
       </w:pPr>
       <w:r>
-        <w:t>For seviceundererred we need to again open it in IDE like IntelliJ with Java 11+</w:t>
+        <w:t xml:space="preserve">For </w:t>
+      </w:r>
+      <w:proofErr w:type="spellStart"/>
+      <w:r>
+        <w:t>seviceundererred</w:t>
+      </w:r>
+      <w:proofErr w:type="spellEnd"/>
+      <w:r>
+        <w:t xml:space="preserve"> we need to again open it in IDE like </w:t>
+      </w:r>
+      <w:proofErr w:type="spellStart"/>
+      <w:r>
+        <w:t>IntelliJ</w:t>
+      </w:r>
+      <w:proofErr w:type="spellEnd"/>
+      <w:r>
+        <w:t xml:space="preserve"> with Java 11+</w:t>
       </w:r>
     </w:p>
     <w:p>
@@ -852,6 +4160,7 @@
           <w:noProof/>
           <w:lang w:val="en-US"/>
         </w:rPr>
+        <w:lastRenderedPageBreak/>
         <w:drawing>
           <wp:inline distT="0" distB="0" distL="0" distR="0">
             <wp:extent cx="5731510" cy="3092612"/>
@@ -908,8 +4217,21 @@
         </w:numPr>
       </w:pPr>
       <w:r>
-        <w:t>Run the file Serviceundererred in com.walrus.serviceunderred</w:t>
-      </w:r>
+        <w:t xml:space="preserve">Run the file </w:t>
+      </w:r>
+      <w:proofErr w:type="spellStart"/>
+      <w:r>
+        <w:t>Serviceundererred</w:t>
+      </w:r>
+      <w:proofErr w:type="spellEnd"/>
+      <w:r>
+        <w:t xml:space="preserve"> in </w:t>
+      </w:r>
+      <w:proofErr w:type="spellStart"/>
+      <w:r>
+        <w:t>com.walrus.serviceunderred</w:t>
+      </w:r>
+      <w:proofErr w:type="spellEnd"/>
     </w:p>
     <w:p>
       <w:pPr>
@@ -920,7 +4242,6 @@
         </w:numPr>
       </w:pPr>
       <w:r>
-        <w:lastRenderedPageBreak/>
         <w:t xml:space="preserve">On getting this screen the Spring boot is ready with web application </w:t>
       </w:r>
     </w:p>
@@ -1003,7 +4324,15 @@
         </w:numPr>
       </w:pPr>
       <w:r>
-        <w:t>Click on connect-&gt; this will establish a websocket between webpage and app</w:t>
+        <w:t xml:space="preserve">Click on connect-&gt; this will establish a </w:t>
+      </w:r>
+      <w:proofErr w:type="spellStart"/>
+      <w:r>
+        <w:t>websocket</w:t>
+      </w:r>
+      <w:proofErr w:type="spellEnd"/>
+      <w:r>
+        <w:t xml:space="preserve"> between webpage and app</w:t>
       </w:r>
     </w:p>
     <w:p>
@@ -1071,7 +4400,15 @@
         <w:t xml:space="preserve">After that click on Start </w:t>
       </w:r>
       <w:r>
-        <w:t xml:space="preserve">-&gt; this will trigger API call with exponential backoff </w:t>
+        <w:t xml:space="preserve">-&gt; this will trigger API call with exponential </w:t>
+      </w:r>
+      <w:proofErr w:type="spellStart"/>
+      <w:r>
+        <w:t>backoff</w:t>
+      </w:r>
+      <w:proofErr w:type="spellEnd"/>
+      <w:r>
+        <w:t xml:space="preserve"> </w:t>
       </w:r>
     </w:p>
     <w:p>
@@ -1127,6 +4464,72 @@
         </w:drawing>
       </w:r>
     </w:p>
+    <w:p>
+      <w:pPr>
+        <w:pStyle w:val="ListParagraph"/>
+        <w:numPr>
+          <w:ilvl w:val="0"/>
+          <w:numId w:val="1"/>
+        </w:numPr>
+      </w:pPr>
+      <w:r>
+        <w:lastRenderedPageBreak/>
+        <w:t>Stops after 5 retries (first row is from previous run)</w:t>
+      </w:r>
+    </w:p>
+    <w:p>
+      <w:r>
+        <w:rPr>
+          <w:noProof/>
+          <w:lang w:val="en-US"/>
+        </w:rPr>
+        <w:drawing>
+          <wp:inline distT="0" distB="0" distL="0" distR="0">
+            <wp:extent cx="5731510" cy="2156624"/>
+            <wp:effectExtent l="19050" t="0" r="2540" b="0"/>
+            <wp:docPr id="2" name="Picture 1"/>
+            <wp:cNvGraphicFramePr>
+              <a:graphicFrameLocks xmlns:a="http://schemas.openxmlformats.org/drawingml/2006/main" noChangeAspect="1"/>
+            </wp:cNvGraphicFramePr>
+            <a:graphic xmlns:a="http://schemas.openxmlformats.org/drawingml/2006/main">
+              <a:graphicData uri="http://schemas.openxmlformats.org/drawingml/2006/picture">
+                <pic:pic xmlns:pic="http://schemas.openxmlformats.org/drawingml/2006/picture">
+                  <pic:nvPicPr>
+                    <pic:cNvPr id="0" name="Picture 1"/>
+                    <pic:cNvPicPr>
+                      <a:picLocks noChangeAspect="1" noChangeArrowheads="1"/>
+                    </pic:cNvPicPr>
+                  </pic:nvPicPr>
+                  <pic:blipFill>
+                    <a:blip r:embed="rId21"/>
+                    <a:srcRect/>
+                    <a:stretch>
+                      <a:fillRect/>
+                    </a:stretch>
+                  </pic:blipFill>
+                  <pic:spPr bwMode="auto">
+                    <a:xfrm>
+                      <a:off x="0" y="0"/>
+                      <a:ext cx="5731510" cy="2156624"/>
+                    </a:xfrm>
+                    <a:prstGeom prst="rect">
+                      <a:avLst/>
+                    </a:prstGeom>
+                    <a:noFill/>
+                    <a:ln w="9525">
+                      <a:noFill/>
+                      <a:miter lim="800000"/>
+                      <a:headEnd/>
+                      <a:tailEnd/>
+                    </a:ln>
+                  </pic:spPr>
+                </pic:pic>
+              </a:graphicData>
+            </a:graphic>
+          </wp:inline>
+        </w:drawing>
+      </w:r>
+    </w:p>
     <w:p/>
     <w:p/>
     <w:sectPr>
@@ -1142,6 +4545,95 @@
 <file path=word/numbering.xml><?xml version="1.0" encoding="utf-8"?>
 <w:numbering xmlns:ve="http://schemas.openxmlformats.org/markup-compatibility/2006" xmlns:o="urn:schemas-microsoft-com:office:office" xmlns:r="http://schemas.openxmlformats.org/officeDocument/2006/relationships" xmlns:m="http://schemas.openxmlformats.org/officeDocument/2006/math" xmlns:v="urn:schemas-microsoft-com:vml" xmlns:wp="http://schemas.openxmlformats.org/drawingml/2006/wordprocessingDrawing" xmlns:w10="urn:schemas-microsoft-com:office:word" xmlns:w="http://schemas.openxmlformats.org/wordprocessingml/2006/main" xmlns:wne="http://schemas.microsoft.com/office/word/2006/wordml">
   <w:abstractNum w:abstractNumId="0">
+    <w:nsid w:val="05442EA9"/>
+    <w:multiLevelType w:val="hybridMultilevel"/>
+    <w:tmpl w:val="04BAB9D2"/>
+    <w:lvl w:ilvl="0" w:tplc="F9D03AA4">
+      <w:start w:val="1"/>
+      <w:numFmt w:val="decimal"/>
+      <w:lvlText w:val="%1."/>
+      <w:lvlJc w:val="left"/>
+      <w:pPr>
+        <w:ind w:left="1080" w:hanging="360"/>
+      </w:pPr>
+      <w:rPr>
+        <w:rFonts w:hint="default"/>
+      </w:rPr>
+    </w:lvl>
+    <w:lvl w:ilvl="1" w:tplc="04090019" w:tentative="1">
+      <w:start w:val="1"/>
+      <w:numFmt w:val="lowerLetter"/>
+      <w:lvlText w:val="%2."/>
+      <w:lvlJc w:val="left"/>
+      <w:pPr>
+        <w:ind w:left="1800" w:hanging="360"/>
+      </w:pPr>
+    </w:lvl>
+    <w:lvl w:ilvl="2" w:tplc="0409001B" w:tentative="1">
+      <w:start w:val="1"/>
+      <w:numFmt w:val="lowerRoman"/>
+      <w:lvlText w:val="%3."/>
+      <w:lvlJc w:val="right"/>
+      <w:pPr>
+        <w:ind w:left="2520" w:hanging="180"/>
+      </w:pPr>
+    </w:lvl>
+    <w:lvl w:ilvl="3" w:tplc="0409000F" w:tentative="1">
+      <w:start w:val="1"/>
+      <w:numFmt w:val="decimal"/>
+      <w:lvlText w:val="%4."/>
+      <w:lvlJc w:val="left"/>
+      <w:pPr>
+        <w:ind w:left="3240" w:hanging="360"/>
+      </w:pPr>
+    </w:lvl>
+    <w:lvl w:ilvl="4" w:tplc="04090019" w:tentative="1">
+      <w:start w:val="1"/>
+      <w:numFmt w:val="lowerLetter"/>
+      <w:lvlText w:val="%5."/>
+      <w:lvlJc w:val="left"/>
+      <w:pPr>
+        <w:ind w:left="3960" w:hanging="360"/>
+      </w:pPr>
+    </w:lvl>
+    <w:lvl w:ilvl="5" w:tplc="0409001B" w:tentative="1">
+      <w:start w:val="1"/>
+      <w:numFmt w:val="lowerRoman"/>
+      <w:lvlText w:val="%6."/>
+      <w:lvlJc w:val="right"/>
+      <w:pPr>
+        <w:ind w:left="4680" w:hanging="180"/>
+      </w:pPr>
+    </w:lvl>
+    <w:lvl w:ilvl="6" w:tplc="0409000F" w:tentative="1">
+      <w:start w:val="1"/>
+      <w:numFmt w:val="decimal"/>
+      <w:lvlText w:val="%7."/>
+      <w:lvlJc w:val="left"/>
+      <w:pPr>
+        <w:ind w:left="5400" w:hanging="360"/>
+      </w:pPr>
+    </w:lvl>
+    <w:lvl w:ilvl="7" w:tplc="04090019" w:tentative="1">
+      <w:start w:val="1"/>
+      <w:numFmt w:val="lowerLetter"/>
+      <w:lvlText w:val="%8."/>
+      <w:lvlJc w:val="left"/>
+      <w:pPr>
+        <w:ind w:left="6120" w:hanging="360"/>
+      </w:pPr>
+    </w:lvl>
+    <w:lvl w:ilvl="8" w:tplc="0409001B" w:tentative="1">
+      <w:start w:val="1"/>
+      <w:numFmt w:val="lowerRoman"/>
+      <w:lvlText w:val="%9."/>
+      <w:lvlJc w:val="right"/>
+      <w:pPr>
+        <w:ind w:left="6840" w:hanging="180"/>
+      </w:pPr>
+    </w:lvl>
+  </w:abstractNum>
+  <w:abstractNum w:abstractNumId="1">
     <w:nsid w:val="0AE22B2A"/>
     <w:multiLevelType w:val="hybridMultilevel"/>
     <w:tmpl w:val="98A4433A"/>
@@ -1230,7 +4722,7 @@
       </w:pPr>
     </w:lvl>
   </w:abstractNum>
-  <w:abstractNum w:abstractNumId="1">
+  <w:abstractNum w:abstractNumId="2">
     <w:nsid w:val="2A577EE1"/>
     <w:multiLevelType w:val="hybridMultilevel"/>
     <w:tmpl w:val="620AB966"/>
@@ -1319,7 +4811,7 @@
       </w:pPr>
     </w:lvl>
   </w:abstractNum>
-  <w:abstractNum w:abstractNumId="2">
+  <w:abstractNum w:abstractNumId="3">
     <w:nsid w:val="77C356FA"/>
     <w:multiLevelType w:val="hybridMultilevel"/>
     <w:tmpl w:val="AD342DE4"/>
@@ -1408,7 +4900,7 @@
       </w:pPr>
     </w:lvl>
   </w:abstractNum>
-  <w:abstractNum w:abstractNumId="3">
+  <w:abstractNum w:abstractNumId="4">
     <w:nsid w:val="7E2937EA"/>
     <w:multiLevelType w:val="hybridMultilevel"/>
     <w:tmpl w:val="67FCB0F0"/>
@@ -1498,16 +4990,19 @@
     </w:lvl>
   </w:abstractNum>
   <w:num w:numId="1">
+    <w:abstractNumId w:val="2"/>
+  </w:num>
+  <w:num w:numId="2">
     <w:abstractNumId w:val="1"/>
   </w:num>
-  <w:num w:numId="2">
-    <w:abstractNumId w:val="0"/>
-  </w:num>
   <w:num w:numId="3">
-    <w:abstractNumId w:val="2"/>
+    <w:abstractNumId w:val="3"/>
   </w:num>
   <w:num w:numId="4">
-    <w:abstractNumId w:val="3"/>
+    <w:abstractNumId w:val="4"/>
+  </w:num>
+  <w:num w:numId="5">
+    <w:abstractNumId w:val="0"/>
   </w:num>
 </w:numbering>
 </file>
@@ -1751,6 +5246,56 @@
     <w:rPr>
       <w:color w:val="0000FF" w:themeColor="hyperlink"/>
       <w:u w:val="single"/>
+    </w:rPr>
+  </w:style>
+  <w:style w:type="paragraph" w:styleId="HTMLPreformatted">
+    <w:name w:val="HTML Preformatted"/>
+    <w:basedOn w:val="Normal"/>
+    <w:link w:val="HTMLPreformattedChar"/>
+    <w:uiPriority w:val="99"/>
+    <w:semiHidden/>
+    <w:unhideWhenUsed/>
+    <w:rsid w:val="005B365D"/>
+    <w:pPr>
+      <w:tabs>
+        <w:tab w:val="left" w:pos="916"/>
+        <w:tab w:val="left" w:pos="1832"/>
+        <w:tab w:val="left" w:pos="2748"/>
+        <w:tab w:val="left" w:pos="3664"/>
+        <w:tab w:val="left" w:pos="4580"/>
+        <w:tab w:val="left" w:pos="5496"/>
+        <w:tab w:val="left" w:pos="6412"/>
+        <w:tab w:val="left" w:pos="7328"/>
+        <w:tab w:val="left" w:pos="8244"/>
+        <w:tab w:val="left" w:pos="9160"/>
+        <w:tab w:val="left" w:pos="10076"/>
+        <w:tab w:val="left" w:pos="10992"/>
+        <w:tab w:val="left" w:pos="11908"/>
+        <w:tab w:val="left" w:pos="12824"/>
+        <w:tab w:val="left" w:pos="13740"/>
+        <w:tab w:val="left" w:pos="14656"/>
+      </w:tabs>
+      <w:spacing w:after="0" w:line="240" w:lineRule="auto"/>
+    </w:pPr>
+    <w:rPr>
+      <w:rFonts w:ascii="Courier New" w:eastAsia="Times New Roman" w:hAnsi="Courier New" w:cs="Courier New"/>
+      <w:sz w:val="20"/>
+      <w:szCs w:val="20"/>
+      <w:lang w:val="en-US"/>
+    </w:rPr>
+  </w:style>
+  <w:style w:type="character" w:customStyle="1" w:styleId="HTMLPreformattedChar">
+    <w:name w:val="HTML Preformatted Char"/>
+    <w:basedOn w:val="DefaultParagraphFont"/>
+    <w:link w:val="HTMLPreformatted"/>
+    <w:uiPriority w:val="99"/>
+    <w:semiHidden/>
+    <w:rsid w:val="005B365D"/>
+    <w:rPr>
+      <w:rFonts w:ascii="Courier New" w:eastAsia="Times New Roman" w:hAnsi="Courier New" w:cs="Courier New"/>
+      <w:sz w:val="20"/>
+      <w:szCs w:val="20"/>
+      <w:lang w:val="en-US"/>
     </w:rPr>
   </w:style>
 </w:styles>

</xml_diff>